<commit_message>
update:fixed the items in the database (215 items only)
</commit_message>
<xml_diff>
--- a/backend/grocery-input/how to migrate data from csv to sqlite.docx
+++ b/backend/grocery-input/how to migrate data from csv to sqlite.docx
@@ -11,7 +11,6 @@
           <w:highlight w:val="none"/>
         </w:rPr>
       </w:pPr>
-      <w:r/>
       <w:r>
         <mc:AlternateContent>
           <mc:Choice Requires="wpg">
@@ -81,8 +80,11 @@
           </mc:Fallback>
         </mc:AlternateContent>
       </w:r>
-      <w:r/>
-      <w:r/>
+      <w:r>
+        <w:rPr>
+          <w:highlight w:val="none"/>
+        </w:rPr>
+      </w:r>
     </w:p>
     <w:p>
       <w:pPr>
@@ -100,13 +102,50 @@
         <w:pBdr/>
         <w:spacing/>
         <w:ind/>
+        <w:rPr>
+          <w:highlight w:val="none"/>
+        </w:rPr>
+      </w:pPr>
+      <w:r>
+        <w:t xml:space="preserve">Sqlite3 products.db</w:t>
+      </w:r>
+      <w:r/>
+    </w:p>
+    <w:p>
+      <w:pPr>
+        <w:pBdr/>
+        <w:spacing/>
+        <w:ind/>
+        <w:rPr/>
+      </w:pPr>
+      <w:r>
+        <w:rPr>
+          <w:highlight w:val="none"/>
+        </w:rPr>
+        <w:t xml:space="preserve">.tables</w:t>
+      </w:r>
+      <w:r>
+        <w:rPr>
+          <w:highlight w:val="none"/>
+        </w:rPr>
+      </w:r>
+      <w:r>
+        <w:rPr>
+          <w:highlight w:val="none"/>
+        </w:rPr>
+      </w:r>
+    </w:p>
+    <w:p>
+      <w:pPr>
+        <w:pBdr/>
+        <w:spacing/>
+        <w:ind/>
         <w:rPr/>
       </w:pPr>
       <w:r>
         <w:t xml:space="preserve">//Delete existing products but retain the structure of the database</w:t>
       </w:r>
       <w:r/>
-      <w:r/>
     </w:p>
     <w:p>
       <w:pPr>
@@ -115,13 +154,10 @@
         <w:ind/>
         <w:rPr/>
       </w:pPr>
-      <w:r/>
       <w:r>
         <w:t xml:space="preserve">DELETE FROM products;</w:t>
       </w:r>
       <w:r/>
-      <w:r/>
-      <w:r/>
     </w:p>
     <w:p>
       <w:pPr>
@@ -133,7 +169,6 @@
       <w:r>
         <w:t xml:space="preserve">// migration of data from csv to db</w:t>
       </w:r>
-      <w:r/>
       <w:r/>
     </w:p>
     <w:p>
@@ -159,16 +194,7 @@
           <w:highlight w:val="none"/>
         </w:rPr>
       </w:r>
-      <w:r>
-        <w:rPr>
-          <w:highlight w:val="none"/>
-        </w:rPr>
-      </w:r>
-      <w:r>
-        <w:rPr>
-          <w:highlight w:val="none"/>
-        </w:rPr>
-      </w:r>
+      <w:r/>
     </w:p>
     <w:sectPr>
       <w:footnotePr/>
@@ -192,7 +218,6 @@
         <w:ind/>
         <w:rPr/>
       </w:pPr>
-      <w:r/>
       <w:r>
         <w:separator/>
       </w:r>
@@ -207,7 +232,6 @@
         <w:ind/>
         <w:rPr/>
       </w:pPr>
-      <w:r/>
       <w:r>
         <w:continuationSeparator/>
       </w:r>
@@ -227,7 +251,6 @@
         <w:ind/>
         <w:rPr/>
       </w:pPr>
-      <w:r/>
       <w:r>
         <w:separator/>
       </w:r>
@@ -242,7 +265,6 @@
         <w:ind/>
         <w:rPr/>
       </w:pPr>
-      <w:r/>
       <w:r>
         <w:continuationSeparator/>
       </w:r>
@@ -410,9 +432,9 @@
     <w:lsdException w:name="Bibliography" w:uiPriority="37"/>
     <w:lsdException w:name="TOC Heading" w:uiPriority="39" w:qFormat="1"/>
   </w:latentStyles>
-  <w:style w:type="table" w:styleId="12">
+  <w:style w:type="table" w:styleId="701">
     <w:name w:val="Table Grid"/>
-    <w:basedOn w:val="665"/>
+    <w:basedOn w:val="887"/>
     <w:uiPriority w:val="59"/>
     <w:pPr>
       <w:pBdr/>
@@ -609,9 +631,9 @@
       </w:tcPr>
     </w:tblStylePr>
   </w:style>
-  <w:style w:type="table" w:styleId="13">
+  <w:style w:type="table" w:styleId="702">
     <w:name w:val="Table Grid Light"/>
-    <w:basedOn w:val="665"/>
+    <w:basedOn w:val="887"/>
     <w:uiPriority w:val="59"/>
     <w:pPr>
       <w:pBdr/>
@@ -808,9 +830,9 @@
       </w:tcPr>
     </w:tblStylePr>
   </w:style>
-  <w:style w:type="table" w:styleId="14">
+  <w:style w:type="table" w:styleId="703">
     <w:name w:val="Plain Table 1"/>
-    <w:basedOn w:val="665"/>
+    <w:basedOn w:val="887"/>
     <w:uiPriority w:val="59"/>
     <w:pPr>
       <w:pBdr/>
@@ -1033,9 +1055,9 @@
       </w:tcPr>
     </w:tblStylePr>
   </w:style>
-  <w:style w:type="table" w:styleId="15">
+  <w:style w:type="table" w:styleId="704">
     <w:name w:val="Plain Table 2"/>
-    <w:basedOn w:val="665"/>
+    <w:basedOn w:val="887"/>
     <w:uiPriority w:val="59"/>
     <w:pPr>
       <w:pBdr/>
@@ -1266,9 +1288,9 @@
       </w:tcPr>
     </w:tblStylePr>
   </w:style>
-  <w:style w:type="table" w:styleId="16">
+  <w:style w:type="table" w:styleId="705">
     <w:name w:val="Plain Table 3"/>
-    <w:basedOn w:val="665"/>
+    <w:basedOn w:val="887"/>
     <w:uiPriority w:val="99"/>
     <w:pPr>
       <w:pBdr/>
@@ -1496,9 +1518,9 @@
       </w:tcPr>
     </w:tblStylePr>
   </w:style>
-  <w:style w:type="table" w:styleId="17">
+  <w:style w:type="table" w:styleId="706">
     <w:name w:val="Plain Table 4"/>
-    <w:basedOn w:val="665"/>
+    <w:basedOn w:val="887"/>
     <w:uiPriority w:val="99"/>
     <w:pPr>
       <w:pBdr/>
@@ -1712,9 +1734,9 @@
       </w:tcPr>
     </w:tblStylePr>
   </w:style>
-  <w:style w:type="table" w:styleId="18">
+  <w:style w:type="table" w:styleId="707">
     <w:name w:val="Plain Table 5"/>
-    <w:basedOn w:val="665"/>
+    <w:basedOn w:val="887"/>
     <w:uiPriority w:val="99"/>
     <w:pPr>
       <w:pBdr/>
@@ -1945,9 +1967,9 @@
       </w:tcPr>
     </w:tblStylePr>
   </w:style>
-  <w:style w:type="table" w:styleId="19">
+  <w:style w:type="table" w:styleId="708">
     <w:name w:val="Grid Table 1 Light"/>
-    <w:basedOn w:val="665"/>
+    <w:basedOn w:val="887"/>
     <w:uiPriority w:val="99"/>
     <w:pPr>
       <w:pBdr/>
@@ -2168,9 +2190,9 @@
       </w:tcPr>
     </w:tblStylePr>
   </w:style>
-  <w:style w:type="table" w:styleId="20">
+  <w:style w:type="table" w:styleId="709">
     <w:name w:val="Grid Table 1 Light - Accent 1"/>
-    <w:basedOn w:val="665"/>
+    <w:basedOn w:val="887"/>
     <w:uiPriority w:val="99"/>
     <w:pPr>
       <w:pBdr/>
@@ -2391,9 +2413,9 @@
       </w:tcPr>
     </w:tblStylePr>
   </w:style>
-  <w:style w:type="table" w:styleId="21">
+  <w:style w:type="table" w:styleId="710">
     <w:name w:val="Grid Table 1 Light - Accent 2"/>
-    <w:basedOn w:val="665"/>
+    <w:basedOn w:val="887"/>
     <w:uiPriority w:val="99"/>
     <w:pPr>
       <w:pBdr/>
@@ -2614,9 +2636,9 @@
       </w:tcPr>
     </w:tblStylePr>
   </w:style>
-  <w:style w:type="table" w:styleId="22">
+  <w:style w:type="table" w:styleId="711">
     <w:name w:val="Grid Table 1 Light - Accent 3"/>
-    <w:basedOn w:val="665"/>
+    <w:basedOn w:val="887"/>
     <w:uiPriority w:val="99"/>
     <w:pPr>
       <w:pBdr/>
@@ -2837,9 +2859,9 @@
       </w:tcPr>
     </w:tblStylePr>
   </w:style>
-  <w:style w:type="table" w:styleId="23">
+  <w:style w:type="table" w:styleId="712">
     <w:name w:val="Grid Table 1 Light - Accent 4"/>
-    <w:basedOn w:val="665"/>
+    <w:basedOn w:val="887"/>
     <w:uiPriority w:val="99"/>
     <w:pPr>
       <w:pBdr/>
@@ -3060,9 +3082,9 @@
       </w:tcPr>
     </w:tblStylePr>
   </w:style>
-  <w:style w:type="table" w:styleId="24">
+  <w:style w:type="table" w:styleId="713">
     <w:name w:val="Grid Table 1 Light - Accent 5"/>
-    <w:basedOn w:val="665"/>
+    <w:basedOn w:val="887"/>
     <w:uiPriority w:val="99"/>
     <w:pPr>
       <w:pBdr/>
@@ -3283,9 +3305,9 @@
       </w:tcPr>
     </w:tblStylePr>
   </w:style>
-  <w:style w:type="table" w:styleId="25">
+  <w:style w:type="table" w:styleId="714">
     <w:name w:val="Grid Table 1 Light - Accent 6"/>
-    <w:basedOn w:val="665"/>
+    <w:basedOn w:val="887"/>
     <w:uiPriority w:val="99"/>
     <w:pPr>
       <w:pBdr/>
@@ -3506,9 +3528,9 @@
       </w:tcPr>
     </w:tblStylePr>
   </w:style>
-  <w:style w:type="table" w:styleId="26">
+  <w:style w:type="table" w:styleId="715">
     <w:name w:val="Grid Table 2"/>
-    <w:basedOn w:val="665"/>
+    <w:basedOn w:val="887"/>
     <w:uiPriority w:val="99"/>
     <w:pPr>
       <w:pBdr/>
@@ -3738,9 +3760,9 @@
       </w:tcPr>
     </w:tblStylePr>
   </w:style>
-  <w:style w:type="table" w:styleId="27">
+  <w:style w:type="table" w:styleId="716">
     <w:name w:val="Grid Table 2 - Accent 1"/>
-    <w:basedOn w:val="665"/>
+    <w:basedOn w:val="887"/>
     <w:uiPriority w:val="99"/>
     <w:pPr>
       <w:pBdr/>
@@ -3970,9 +3992,9 @@
       </w:tcPr>
     </w:tblStylePr>
   </w:style>
-  <w:style w:type="table" w:styleId="28">
+  <w:style w:type="table" w:styleId="717">
     <w:name w:val="Grid Table 2 - Accent 2"/>
-    <w:basedOn w:val="665"/>
+    <w:basedOn w:val="887"/>
     <w:uiPriority w:val="99"/>
     <w:pPr>
       <w:pBdr/>
@@ -4202,9 +4224,9 @@
       </w:tcPr>
     </w:tblStylePr>
   </w:style>
-  <w:style w:type="table" w:styleId="29">
+  <w:style w:type="table" w:styleId="718">
     <w:name w:val="Grid Table 2 - Accent 3"/>
-    <w:basedOn w:val="665"/>
+    <w:basedOn w:val="887"/>
     <w:uiPriority w:val="99"/>
     <w:pPr>
       <w:pBdr/>
@@ -4434,9 +4456,9 @@
       </w:tcPr>
     </w:tblStylePr>
   </w:style>
-  <w:style w:type="table" w:styleId="30">
+  <w:style w:type="table" w:styleId="719">
     <w:name w:val="Grid Table 2 - Accent 4"/>
-    <w:basedOn w:val="665"/>
+    <w:basedOn w:val="887"/>
     <w:uiPriority w:val="99"/>
     <w:pPr>
       <w:pBdr/>
@@ -4666,9 +4688,9 @@
       </w:tcPr>
     </w:tblStylePr>
   </w:style>
-  <w:style w:type="table" w:styleId="31">
+  <w:style w:type="table" w:styleId="720">
     <w:name w:val="Grid Table 2 - Accent 5"/>
-    <w:basedOn w:val="665"/>
+    <w:basedOn w:val="887"/>
     <w:uiPriority w:val="99"/>
     <w:pPr>
       <w:pBdr/>
@@ -4898,9 +4920,9 @@
       </w:tcPr>
     </w:tblStylePr>
   </w:style>
-  <w:style w:type="table" w:styleId="32">
+  <w:style w:type="table" w:styleId="721">
     <w:name w:val="Grid Table 2 - Accent 6"/>
-    <w:basedOn w:val="665"/>
+    <w:basedOn w:val="887"/>
     <w:uiPriority w:val="99"/>
     <w:pPr>
       <w:pBdr/>
@@ -5130,9 +5152,9 @@
       </w:tcPr>
     </w:tblStylePr>
   </w:style>
-  <w:style w:type="table" w:styleId="33">
+  <w:style w:type="table" w:styleId="722">
     <w:name w:val="Grid Table 3"/>
-    <w:basedOn w:val="665"/>
+    <w:basedOn w:val="887"/>
     <w:uiPriority w:val="99"/>
     <w:pPr>
       <w:pBdr/>
@@ -5231,29 +5253,6 @@
         <w:tblBorders/>
       </w:tblPr>
       <w:tcPr>
-        <w:shd w:color="ffffff"/>
-        <w:tcBorders>
-          <w:top w:val="none" w:color="000000" w:sz="4" w:space="0"/>
-          <w:left w:val="none" w:color="000000" w:sz="4" w:space="0"/>
-          <w:bottom w:val="none" w:color="000000" w:sz="4" w:space="0"/>
-          <w:right w:val="none" w:color="000000" w:sz="4" w:space="0"/>
-        </w:tcBorders>
-      </w:tcPr>
-    </w:tblStylePr>
-    <w:tblStylePr w:type="firstRow">
-      <w:rPr>
-        <w:b/>
-        <w:color w:val="404040"/>
-      </w:rPr>
-      <w:pPr>
-        <w:pBdr/>
-        <w:spacing/>
-        <w:ind/>
-      </w:pPr>
-      <w:tblPr>
-        <w:tblBorders/>
-      </w:tblPr>
-      <w:tcPr>
         <w:shd w:val="clear" w:color="ffffff"/>
         <w:tcBorders>
           <w:top w:val="none" w:color="000000" w:sz="4" w:space="0"/>
@@ -5263,30 +5262,7 @@
         </w:tcBorders>
       </w:tcPr>
     </w:tblStylePr>
-    <w:tblStylePr w:type="lastCol">
-      <w:rPr>
-        <w:i/>
-        <w:color w:val="404040"/>
-      </w:rPr>
-      <w:pPr>
-        <w:pBdr/>
-        <w:spacing/>
-        <w:ind/>
-      </w:pPr>
-      <w:tblPr>
-        <w:tblBorders/>
-      </w:tblPr>
-      <w:tcPr>
-        <w:shd w:color="ffffff"/>
-        <w:tcBorders>
-          <w:top w:val="none" w:color="000000" w:sz="4" w:space="0"/>
-          <w:left w:val="none" w:color="000000" w:sz="4" w:space="0"/>
-          <w:bottom w:val="none" w:color="000000" w:sz="4" w:space="0"/>
-          <w:right w:val="none" w:color="000000" w:sz="4" w:space="0"/>
-        </w:tcBorders>
-      </w:tcPr>
-    </w:tblStylePr>
-    <w:tblStylePr w:type="lastRow">
+    <w:tblStylePr w:type="firstRow">
       <w:rPr>
         <w:b/>
         <w:color w:val="404040"/>
@@ -5309,6 +5285,52 @@
         </w:tcBorders>
       </w:tcPr>
     </w:tblStylePr>
+    <w:tblStylePr w:type="lastCol">
+      <w:rPr>
+        <w:i/>
+        <w:color w:val="404040"/>
+      </w:rPr>
+      <w:pPr>
+        <w:pBdr/>
+        <w:spacing/>
+        <w:ind/>
+      </w:pPr>
+      <w:tblPr>
+        <w:tblBorders/>
+      </w:tblPr>
+      <w:tcPr>
+        <w:shd w:val="clear" w:color="ffffff"/>
+        <w:tcBorders>
+          <w:top w:val="none" w:color="000000" w:sz="4" w:space="0"/>
+          <w:left w:val="none" w:color="000000" w:sz="4" w:space="0"/>
+          <w:bottom w:val="none" w:color="000000" w:sz="4" w:space="0"/>
+          <w:right w:val="none" w:color="000000" w:sz="4" w:space="0"/>
+        </w:tcBorders>
+      </w:tcPr>
+    </w:tblStylePr>
+    <w:tblStylePr w:type="lastRow">
+      <w:rPr>
+        <w:b/>
+        <w:color w:val="404040"/>
+      </w:rPr>
+      <w:pPr>
+        <w:pBdr/>
+        <w:spacing/>
+        <w:ind/>
+      </w:pPr>
+      <w:tblPr>
+        <w:tblBorders/>
+      </w:tblPr>
+      <w:tcPr>
+        <w:shd w:val="clear" w:color="ffffff"/>
+        <w:tcBorders>
+          <w:top w:val="none" w:color="000000" w:sz="4" w:space="0"/>
+          <w:left w:val="none" w:color="000000" w:sz="4" w:space="0"/>
+          <w:bottom w:val="none" w:color="000000" w:sz="4" w:space="0"/>
+          <w:right w:val="none" w:color="000000" w:sz="4" w:space="0"/>
+        </w:tcBorders>
+      </w:tcPr>
+    </w:tblStylePr>
     <w:tblStylePr w:type="nwCell">
       <w:pPr>
         <w:pBdr/>
@@ -5375,9 +5397,9 @@
       </w:tcPr>
     </w:tblStylePr>
   </w:style>
-  <w:style w:type="table" w:styleId="34">
+  <w:style w:type="table" w:styleId="723">
     <w:name w:val="Grid Table 3 - Accent 1"/>
-    <w:basedOn w:val="665"/>
+    <w:basedOn w:val="887"/>
     <w:uiPriority w:val="99"/>
     <w:pPr>
       <w:pBdr/>
@@ -5476,29 +5498,6 @@
         <w:tblBorders/>
       </w:tblPr>
       <w:tcPr>
-        <w:shd w:color="ffffff"/>
-        <w:tcBorders>
-          <w:top w:val="none" w:color="000000" w:sz="4" w:space="0"/>
-          <w:left w:val="none" w:color="000000" w:sz="4" w:space="0"/>
-          <w:bottom w:val="none" w:color="000000" w:sz="4" w:space="0"/>
-          <w:right w:val="none" w:color="000000" w:sz="4" w:space="0"/>
-        </w:tcBorders>
-      </w:tcPr>
-    </w:tblStylePr>
-    <w:tblStylePr w:type="firstRow">
-      <w:rPr>
-        <w:b/>
-        <w:color w:val="404040"/>
-      </w:rPr>
-      <w:pPr>
-        <w:pBdr/>
-        <w:spacing/>
-        <w:ind/>
-      </w:pPr>
-      <w:tblPr>
-        <w:tblBorders/>
-      </w:tblPr>
-      <w:tcPr>
         <w:shd w:val="clear" w:color="ffffff"/>
         <w:tcBorders>
           <w:top w:val="none" w:color="000000" w:sz="4" w:space="0"/>
@@ -5508,30 +5507,7 @@
         </w:tcBorders>
       </w:tcPr>
     </w:tblStylePr>
-    <w:tblStylePr w:type="lastCol">
-      <w:rPr>
-        <w:i/>
-        <w:color w:val="404040"/>
-      </w:rPr>
-      <w:pPr>
-        <w:pBdr/>
-        <w:spacing/>
-        <w:ind/>
-      </w:pPr>
-      <w:tblPr>
-        <w:tblBorders/>
-      </w:tblPr>
-      <w:tcPr>
-        <w:shd w:color="ffffff"/>
-        <w:tcBorders>
-          <w:top w:val="none" w:color="000000" w:sz="4" w:space="0"/>
-          <w:left w:val="none" w:color="000000" w:sz="4" w:space="0"/>
-          <w:bottom w:val="none" w:color="000000" w:sz="4" w:space="0"/>
-          <w:right w:val="none" w:color="000000" w:sz="4" w:space="0"/>
-        </w:tcBorders>
-      </w:tcPr>
-    </w:tblStylePr>
-    <w:tblStylePr w:type="lastRow">
+    <w:tblStylePr w:type="firstRow">
       <w:rPr>
         <w:b/>
         <w:color w:val="404040"/>
@@ -5554,6 +5530,52 @@
         </w:tcBorders>
       </w:tcPr>
     </w:tblStylePr>
+    <w:tblStylePr w:type="lastCol">
+      <w:rPr>
+        <w:i/>
+        <w:color w:val="404040"/>
+      </w:rPr>
+      <w:pPr>
+        <w:pBdr/>
+        <w:spacing/>
+        <w:ind/>
+      </w:pPr>
+      <w:tblPr>
+        <w:tblBorders/>
+      </w:tblPr>
+      <w:tcPr>
+        <w:shd w:val="clear" w:color="ffffff"/>
+        <w:tcBorders>
+          <w:top w:val="none" w:color="000000" w:sz="4" w:space="0"/>
+          <w:left w:val="none" w:color="000000" w:sz="4" w:space="0"/>
+          <w:bottom w:val="none" w:color="000000" w:sz="4" w:space="0"/>
+          <w:right w:val="none" w:color="000000" w:sz="4" w:space="0"/>
+        </w:tcBorders>
+      </w:tcPr>
+    </w:tblStylePr>
+    <w:tblStylePr w:type="lastRow">
+      <w:rPr>
+        <w:b/>
+        <w:color w:val="404040"/>
+      </w:rPr>
+      <w:pPr>
+        <w:pBdr/>
+        <w:spacing/>
+        <w:ind/>
+      </w:pPr>
+      <w:tblPr>
+        <w:tblBorders/>
+      </w:tblPr>
+      <w:tcPr>
+        <w:shd w:val="clear" w:color="ffffff"/>
+        <w:tcBorders>
+          <w:top w:val="none" w:color="000000" w:sz="4" w:space="0"/>
+          <w:left w:val="none" w:color="000000" w:sz="4" w:space="0"/>
+          <w:bottom w:val="none" w:color="000000" w:sz="4" w:space="0"/>
+          <w:right w:val="none" w:color="000000" w:sz="4" w:space="0"/>
+        </w:tcBorders>
+      </w:tcPr>
+    </w:tblStylePr>
     <w:tblStylePr w:type="nwCell">
       <w:pPr>
         <w:pBdr/>
@@ -5620,9 +5642,9 @@
       </w:tcPr>
     </w:tblStylePr>
   </w:style>
-  <w:style w:type="table" w:styleId="35">
+  <w:style w:type="table" w:styleId="724">
     <w:name w:val="Grid Table 3 - Accent 2"/>
-    <w:basedOn w:val="665"/>
+    <w:basedOn w:val="887"/>
     <w:uiPriority w:val="99"/>
     <w:pPr>
       <w:pBdr/>
@@ -5721,29 +5743,6 @@
         <w:tblBorders/>
       </w:tblPr>
       <w:tcPr>
-        <w:shd w:color="ffffff"/>
-        <w:tcBorders>
-          <w:top w:val="none" w:color="000000" w:sz="4" w:space="0"/>
-          <w:left w:val="none" w:color="000000" w:sz="4" w:space="0"/>
-          <w:bottom w:val="none" w:color="000000" w:sz="4" w:space="0"/>
-          <w:right w:val="none" w:color="000000" w:sz="4" w:space="0"/>
-        </w:tcBorders>
-      </w:tcPr>
-    </w:tblStylePr>
-    <w:tblStylePr w:type="firstRow">
-      <w:rPr>
-        <w:b/>
-        <w:color w:val="404040"/>
-      </w:rPr>
-      <w:pPr>
-        <w:pBdr/>
-        <w:spacing/>
-        <w:ind/>
-      </w:pPr>
-      <w:tblPr>
-        <w:tblBorders/>
-      </w:tblPr>
-      <w:tcPr>
         <w:shd w:val="clear" w:color="ffffff"/>
         <w:tcBorders>
           <w:top w:val="none" w:color="000000" w:sz="4" w:space="0"/>
@@ -5753,30 +5752,7 @@
         </w:tcBorders>
       </w:tcPr>
     </w:tblStylePr>
-    <w:tblStylePr w:type="lastCol">
-      <w:rPr>
-        <w:i/>
-        <w:color w:val="404040"/>
-      </w:rPr>
-      <w:pPr>
-        <w:pBdr/>
-        <w:spacing/>
-        <w:ind/>
-      </w:pPr>
-      <w:tblPr>
-        <w:tblBorders/>
-      </w:tblPr>
-      <w:tcPr>
-        <w:shd w:color="ffffff"/>
-        <w:tcBorders>
-          <w:top w:val="none" w:color="000000" w:sz="4" w:space="0"/>
-          <w:left w:val="none" w:color="000000" w:sz="4" w:space="0"/>
-          <w:bottom w:val="none" w:color="000000" w:sz="4" w:space="0"/>
-          <w:right w:val="none" w:color="000000" w:sz="4" w:space="0"/>
-        </w:tcBorders>
-      </w:tcPr>
-    </w:tblStylePr>
-    <w:tblStylePr w:type="lastRow">
+    <w:tblStylePr w:type="firstRow">
       <w:rPr>
         <w:b/>
         <w:color w:val="404040"/>
@@ -5799,6 +5775,52 @@
         </w:tcBorders>
       </w:tcPr>
     </w:tblStylePr>
+    <w:tblStylePr w:type="lastCol">
+      <w:rPr>
+        <w:i/>
+        <w:color w:val="404040"/>
+      </w:rPr>
+      <w:pPr>
+        <w:pBdr/>
+        <w:spacing/>
+        <w:ind/>
+      </w:pPr>
+      <w:tblPr>
+        <w:tblBorders/>
+      </w:tblPr>
+      <w:tcPr>
+        <w:shd w:val="clear" w:color="ffffff"/>
+        <w:tcBorders>
+          <w:top w:val="none" w:color="000000" w:sz="4" w:space="0"/>
+          <w:left w:val="none" w:color="000000" w:sz="4" w:space="0"/>
+          <w:bottom w:val="none" w:color="000000" w:sz="4" w:space="0"/>
+          <w:right w:val="none" w:color="000000" w:sz="4" w:space="0"/>
+        </w:tcBorders>
+      </w:tcPr>
+    </w:tblStylePr>
+    <w:tblStylePr w:type="lastRow">
+      <w:rPr>
+        <w:b/>
+        <w:color w:val="404040"/>
+      </w:rPr>
+      <w:pPr>
+        <w:pBdr/>
+        <w:spacing/>
+        <w:ind/>
+      </w:pPr>
+      <w:tblPr>
+        <w:tblBorders/>
+      </w:tblPr>
+      <w:tcPr>
+        <w:shd w:val="clear" w:color="ffffff"/>
+        <w:tcBorders>
+          <w:top w:val="none" w:color="000000" w:sz="4" w:space="0"/>
+          <w:left w:val="none" w:color="000000" w:sz="4" w:space="0"/>
+          <w:bottom w:val="none" w:color="000000" w:sz="4" w:space="0"/>
+          <w:right w:val="none" w:color="000000" w:sz="4" w:space="0"/>
+        </w:tcBorders>
+      </w:tcPr>
+    </w:tblStylePr>
     <w:tblStylePr w:type="nwCell">
       <w:pPr>
         <w:pBdr/>
@@ -5865,9 +5887,9 @@
       </w:tcPr>
     </w:tblStylePr>
   </w:style>
-  <w:style w:type="table" w:styleId="36">
+  <w:style w:type="table" w:styleId="725">
     <w:name w:val="Grid Table 3 - Accent 3"/>
-    <w:basedOn w:val="665"/>
+    <w:basedOn w:val="887"/>
     <w:uiPriority w:val="99"/>
     <w:pPr>
       <w:pBdr/>
@@ -5966,29 +5988,6 @@
         <w:tblBorders/>
       </w:tblPr>
       <w:tcPr>
-        <w:shd w:color="ffffff"/>
-        <w:tcBorders>
-          <w:top w:val="none" w:color="000000" w:sz="4" w:space="0"/>
-          <w:left w:val="none" w:color="000000" w:sz="4" w:space="0"/>
-          <w:bottom w:val="none" w:color="000000" w:sz="4" w:space="0"/>
-          <w:right w:val="none" w:color="000000" w:sz="4" w:space="0"/>
-        </w:tcBorders>
-      </w:tcPr>
-    </w:tblStylePr>
-    <w:tblStylePr w:type="firstRow">
-      <w:rPr>
-        <w:b/>
-        <w:color w:val="404040"/>
-      </w:rPr>
-      <w:pPr>
-        <w:pBdr/>
-        <w:spacing/>
-        <w:ind/>
-      </w:pPr>
-      <w:tblPr>
-        <w:tblBorders/>
-      </w:tblPr>
-      <w:tcPr>
         <w:shd w:val="clear" w:color="ffffff"/>
         <w:tcBorders>
           <w:top w:val="none" w:color="000000" w:sz="4" w:space="0"/>
@@ -5998,30 +5997,7 @@
         </w:tcBorders>
       </w:tcPr>
     </w:tblStylePr>
-    <w:tblStylePr w:type="lastCol">
-      <w:rPr>
-        <w:i/>
-        <w:color w:val="404040"/>
-      </w:rPr>
-      <w:pPr>
-        <w:pBdr/>
-        <w:spacing/>
-        <w:ind/>
-      </w:pPr>
-      <w:tblPr>
-        <w:tblBorders/>
-      </w:tblPr>
-      <w:tcPr>
-        <w:shd w:color="ffffff"/>
-        <w:tcBorders>
-          <w:top w:val="none" w:color="000000" w:sz="4" w:space="0"/>
-          <w:left w:val="none" w:color="000000" w:sz="4" w:space="0"/>
-          <w:bottom w:val="none" w:color="000000" w:sz="4" w:space="0"/>
-          <w:right w:val="none" w:color="000000" w:sz="4" w:space="0"/>
-        </w:tcBorders>
-      </w:tcPr>
-    </w:tblStylePr>
-    <w:tblStylePr w:type="lastRow">
+    <w:tblStylePr w:type="firstRow">
       <w:rPr>
         <w:b/>
         <w:color w:val="404040"/>
@@ -6044,6 +6020,52 @@
         </w:tcBorders>
       </w:tcPr>
     </w:tblStylePr>
+    <w:tblStylePr w:type="lastCol">
+      <w:rPr>
+        <w:i/>
+        <w:color w:val="404040"/>
+      </w:rPr>
+      <w:pPr>
+        <w:pBdr/>
+        <w:spacing/>
+        <w:ind/>
+      </w:pPr>
+      <w:tblPr>
+        <w:tblBorders/>
+      </w:tblPr>
+      <w:tcPr>
+        <w:shd w:val="clear" w:color="ffffff"/>
+        <w:tcBorders>
+          <w:top w:val="none" w:color="000000" w:sz="4" w:space="0"/>
+          <w:left w:val="none" w:color="000000" w:sz="4" w:space="0"/>
+          <w:bottom w:val="none" w:color="000000" w:sz="4" w:space="0"/>
+          <w:right w:val="none" w:color="000000" w:sz="4" w:space="0"/>
+        </w:tcBorders>
+      </w:tcPr>
+    </w:tblStylePr>
+    <w:tblStylePr w:type="lastRow">
+      <w:rPr>
+        <w:b/>
+        <w:color w:val="404040"/>
+      </w:rPr>
+      <w:pPr>
+        <w:pBdr/>
+        <w:spacing/>
+        <w:ind/>
+      </w:pPr>
+      <w:tblPr>
+        <w:tblBorders/>
+      </w:tblPr>
+      <w:tcPr>
+        <w:shd w:val="clear" w:color="ffffff"/>
+        <w:tcBorders>
+          <w:top w:val="none" w:color="000000" w:sz="4" w:space="0"/>
+          <w:left w:val="none" w:color="000000" w:sz="4" w:space="0"/>
+          <w:bottom w:val="none" w:color="000000" w:sz="4" w:space="0"/>
+          <w:right w:val="none" w:color="000000" w:sz="4" w:space="0"/>
+        </w:tcBorders>
+      </w:tcPr>
+    </w:tblStylePr>
     <w:tblStylePr w:type="nwCell">
       <w:pPr>
         <w:pBdr/>
@@ -6110,9 +6132,9 @@
       </w:tcPr>
     </w:tblStylePr>
   </w:style>
-  <w:style w:type="table" w:styleId="37">
+  <w:style w:type="table" w:styleId="726">
     <w:name w:val="Grid Table 3 - Accent 4"/>
-    <w:basedOn w:val="665"/>
+    <w:basedOn w:val="887"/>
     <w:uiPriority w:val="99"/>
     <w:pPr>
       <w:pBdr/>
@@ -6211,29 +6233,6 @@
         <w:tblBorders/>
       </w:tblPr>
       <w:tcPr>
-        <w:shd w:color="ffffff"/>
-        <w:tcBorders>
-          <w:top w:val="none" w:color="000000" w:sz="4" w:space="0"/>
-          <w:left w:val="none" w:color="000000" w:sz="4" w:space="0"/>
-          <w:bottom w:val="none" w:color="000000" w:sz="4" w:space="0"/>
-          <w:right w:val="none" w:color="000000" w:sz="4" w:space="0"/>
-        </w:tcBorders>
-      </w:tcPr>
-    </w:tblStylePr>
-    <w:tblStylePr w:type="firstRow">
-      <w:rPr>
-        <w:b/>
-        <w:color w:val="404040"/>
-      </w:rPr>
-      <w:pPr>
-        <w:pBdr/>
-        <w:spacing/>
-        <w:ind/>
-      </w:pPr>
-      <w:tblPr>
-        <w:tblBorders/>
-      </w:tblPr>
-      <w:tcPr>
         <w:shd w:val="clear" w:color="ffffff"/>
         <w:tcBorders>
           <w:top w:val="none" w:color="000000" w:sz="4" w:space="0"/>
@@ -6243,30 +6242,7 @@
         </w:tcBorders>
       </w:tcPr>
     </w:tblStylePr>
-    <w:tblStylePr w:type="lastCol">
-      <w:rPr>
-        <w:i/>
-        <w:color w:val="404040"/>
-      </w:rPr>
-      <w:pPr>
-        <w:pBdr/>
-        <w:spacing/>
-        <w:ind/>
-      </w:pPr>
-      <w:tblPr>
-        <w:tblBorders/>
-      </w:tblPr>
-      <w:tcPr>
-        <w:shd w:color="ffffff"/>
-        <w:tcBorders>
-          <w:top w:val="none" w:color="000000" w:sz="4" w:space="0"/>
-          <w:left w:val="none" w:color="000000" w:sz="4" w:space="0"/>
-          <w:bottom w:val="none" w:color="000000" w:sz="4" w:space="0"/>
-          <w:right w:val="none" w:color="000000" w:sz="4" w:space="0"/>
-        </w:tcBorders>
-      </w:tcPr>
-    </w:tblStylePr>
-    <w:tblStylePr w:type="lastRow">
+    <w:tblStylePr w:type="firstRow">
       <w:rPr>
         <w:b/>
         <w:color w:val="404040"/>
@@ -6289,6 +6265,52 @@
         </w:tcBorders>
       </w:tcPr>
     </w:tblStylePr>
+    <w:tblStylePr w:type="lastCol">
+      <w:rPr>
+        <w:i/>
+        <w:color w:val="404040"/>
+      </w:rPr>
+      <w:pPr>
+        <w:pBdr/>
+        <w:spacing/>
+        <w:ind/>
+      </w:pPr>
+      <w:tblPr>
+        <w:tblBorders/>
+      </w:tblPr>
+      <w:tcPr>
+        <w:shd w:val="clear" w:color="ffffff"/>
+        <w:tcBorders>
+          <w:top w:val="none" w:color="000000" w:sz="4" w:space="0"/>
+          <w:left w:val="none" w:color="000000" w:sz="4" w:space="0"/>
+          <w:bottom w:val="none" w:color="000000" w:sz="4" w:space="0"/>
+          <w:right w:val="none" w:color="000000" w:sz="4" w:space="0"/>
+        </w:tcBorders>
+      </w:tcPr>
+    </w:tblStylePr>
+    <w:tblStylePr w:type="lastRow">
+      <w:rPr>
+        <w:b/>
+        <w:color w:val="404040"/>
+      </w:rPr>
+      <w:pPr>
+        <w:pBdr/>
+        <w:spacing/>
+        <w:ind/>
+      </w:pPr>
+      <w:tblPr>
+        <w:tblBorders/>
+      </w:tblPr>
+      <w:tcPr>
+        <w:shd w:val="clear" w:color="ffffff"/>
+        <w:tcBorders>
+          <w:top w:val="none" w:color="000000" w:sz="4" w:space="0"/>
+          <w:left w:val="none" w:color="000000" w:sz="4" w:space="0"/>
+          <w:bottom w:val="none" w:color="000000" w:sz="4" w:space="0"/>
+          <w:right w:val="none" w:color="000000" w:sz="4" w:space="0"/>
+        </w:tcBorders>
+      </w:tcPr>
+    </w:tblStylePr>
     <w:tblStylePr w:type="nwCell">
       <w:pPr>
         <w:pBdr/>
@@ -6355,9 +6377,9 @@
       </w:tcPr>
     </w:tblStylePr>
   </w:style>
-  <w:style w:type="table" w:styleId="38">
+  <w:style w:type="table" w:styleId="727">
     <w:name w:val="Grid Table 3 - Accent 5"/>
-    <w:basedOn w:val="665"/>
+    <w:basedOn w:val="887"/>
     <w:uiPriority w:val="99"/>
     <w:pPr>
       <w:pBdr/>
@@ -6456,29 +6478,6 @@
         <w:tblBorders/>
       </w:tblPr>
       <w:tcPr>
-        <w:shd w:color="ffffff"/>
-        <w:tcBorders>
-          <w:top w:val="none" w:color="000000" w:sz="4" w:space="0"/>
-          <w:left w:val="none" w:color="000000" w:sz="4" w:space="0"/>
-          <w:bottom w:val="none" w:color="000000" w:sz="4" w:space="0"/>
-          <w:right w:val="none" w:color="000000" w:sz="4" w:space="0"/>
-        </w:tcBorders>
-      </w:tcPr>
-    </w:tblStylePr>
-    <w:tblStylePr w:type="firstRow">
-      <w:rPr>
-        <w:b/>
-        <w:color w:val="404040"/>
-      </w:rPr>
-      <w:pPr>
-        <w:pBdr/>
-        <w:spacing/>
-        <w:ind/>
-      </w:pPr>
-      <w:tblPr>
-        <w:tblBorders/>
-      </w:tblPr>
-      <w:tcPr>
         <w:shd w:val="clear" w:color="ffffff"/>
         <w:tcBorders>
           <w:top w:val="none" w:color="000000" w:sz="4" w:space="0"/>
@@ -6488,30 +6487,7 @@
         </w:tcBorders>
       </w:tcPr>
     </w:tblStylePr>
-    <w:tblStylePr w:type="lastCol">
-      <w:rPr>
-        <w:i/>
-        <w:color w:val="404040"/>
-      </w:rPr>
-      <w:pPr>
-        <w:pBdr/>
-        <w:spacing/>
-        <w:ind/>
-      </w:pPr>
-      <w:tblPr>
-        <w:tblBorders/>
-      </w:tblPr>
-      <w:tcPr>
-        <w:shd w:color="ffffff"/>
-        <w:tcBorders>
-          <w:top w:val="none" w:color="000000" w:sz="4" w:space="0"/>
-          <w:left w:val="none" w:color="000000" w:sz="4" w:space="0"/>
-          <w:bottom w:val="none" w:color="000000" w:sz="4" w:space="0"/>
-          <w:right w:val="none" w:color="000000" w:sz="4" w:space="0"/>
-        </w:tcBorders>
-      </w:tcPr>
-    </w:tblStylePr>
-    <w:tblStylePr w:type="lastRow">
+    <w:tblStylePr w:type="firstRow">
       <w:rPr>
         <w:b/>
         <w:color w:val="404040"/>
@@ -6534,6 +6510,52 @@
         </w:tcBorders>
       </w:tcPr>
     </w:tblStylePr>
+    <w:tblStylePr w:type="lastCol">
+      <w:rPr>
+        <w:i/>
+        <w:color w:val="404040"/>
+      </w:rPr>
+      <w:pPr>
+        <w:pBdr/>
+        <w:spacing/>
+        <w:ind/>
+      </w:pPr>
+      <w:tblPr>
+        <w:tblBorders/>
+      </w:tblPr>
+      <w:tcPr>
+        <w:shd w:val="clear" w:color="ffffff"/>
+        <w:tcBorders>
+          <w:top w:val="none" w:color="000000" w:sz="4" w:space="0"/>
+          <w:left w:val="none" w:color="000000" w:sz="4" w:space="0"/>
+          <w:bottom w:val="none" w:color="000000" w:sz="4" w:space="0"/>
+          <w:right w:val="none" w:color="000000" w:sz="4" w:space="0"/>
+        </w:tcBorders>
+      </w:tcPr>
+    </w:tblStylePr>
+    <w:tblStylePr w:type="lastRow">
+      <w:rPr>
+        <w:b/>
+        <w:color w:val="404040"/>
+      </w:rPr>
+      <w:pPr>
+        <w:pBdr/>
+        <w:spacing/>
+        <w:ind/>
+      </w:pPr>
+      <w:tblPr>
+        <w:tblBorders/>
+      </w:tblPr>
+      <w:tcPr>
+        <w:shd w:val="clear" w:color="ffffff"/>
+        <w:tcBorders>
+          <w:top w:val="none" w:color="000000" w:sz="4" w:space="0"/>
+          <w:left w:val="none" w:color="000000" w:sz="4" w:space="0"/>
+          <w:bottom w:val="none" w:color="000000" w:sz="4" w:space="0"/>
+          <w:right w:val="none" w:color="000000" w:sz="4" w:space="0"/>
+        </w:tcBorders>
+      </w:tcPr>
+    </w:tblStylePr>
     <w:tblStylePr w:type="nwCell">
       <w:pPr>
         <w:pBdr/>
@@ -6600,9 +6622,9 @@
       </w:tcPr>
     </w:tblStylePr>
   </w:style>
-  <w:style w:type="table" w:styleId="39">
+  <w:style w:type="table" w:styleId="728">
     <w:name w:val="Grid Table 3 - Accent 6"/>
-    <w:basedOn w:val="665"/>
+    <w:basedOn w:val="887"/>
     <w:uiPriority w:val="99"/>
     <w:pPr>
       <w:pBdr/>
@@ -6701,29 +6723,6 @@
         <w:tblBorders/>
       </w:tblPr>
       <w:tcPr>
-        <w:shd w:color="ffffff"/>
-        <w:tcBorders>
-          <w:top w:val="none" w:color="000000" w:sz="4" w:space="0"/>
-          <w:left w:val="none" w:color="000000" w:sz="4" w:space="0"/>
-          <w:bottom w:val="none" w:color="000000" w:sz="4" w:space="0"/>
-          <w:right w:val="none" w:color="000000" w:sz="4" w:space="0"/>
-        </w:tcBorders>
-      </w:tcPr>
-    </w:tblStylePr>
-    <w:tblStylePr w:type="firstRow">
-      <w:rPr>
-        <w:b/>
-        <w:color w:val="404040"/>
-      </w:rPr>
-      <w:pPr>
-        <w:pBdr/>
-        <w:spacing/>
-        <w:ind/>
-      </w:pPr>
-      <w:tblPr>
-        <w:tblBorders/>
-      </w:tblPr>
-      <w:tcPr>
         <w:shd w:val="clear" w:color="ffffff"/>
         <w:tcBorders>
           <w:top w:val="none" w:color="000000" w:sz="4" w:space="0"/>
@@ -6733,30 +6732,7 @@
         </w:tcBorders>
       </w:tcPr>
     </w:tblStylePr>
-    <w:tblStylePr w:type="lastCol">
-      <w:rPr>
-        <w:i/>
-        <w:color w:val="404040"/>
-      </w:rPr>
-      <w:pPr>
-        <w:pBdr/>
-        <w:spacing/>
-        <w:ind/>
-      </w:pPr>
-      <w:tblPr>
-        <w:tblBorders/>
-      </w:tblPr>
-      <w:tcPr>
-        <w:shd w:color="ffffff"/>
-        <w:tcBorders>
-          <w:top w:val="none" w:color="000000" w:sz="4" w:space="0"/>
-          <w:left w:val="none" w:color="000000" w:sz="4" w:space="0"/>
-          <w:bottom w:val="none" w:color="000000" w:sz="4" w:space="0"/>
-          <w:right w:val="none" w:color="000000" w:sz="4" w:space="0"/>
-        </w:tcBorders>
-      </w:tcPr>
-    </w:tblStylePr>
-    <w:tblStylePr w:type="lastRow">
+    <w:tblStylePr w:type="firstRow">
       <w:rPr>
         <w:b/>
         <w:color w:val="404040"/>
@@ -6779,6 +6755,52 @@
         </w:tcBorders>
       </w:tcPr>
     </w:tblStylePr>
+    <w:tblStylePr w:type="lastCol">
+      <w:rPr>
+        <w:i/>
+        <w:color w:val="404040"/>
+      </w:rPr>
+      <w:pPr>
+        <w:pBdr/>
+        <w:spacing/>
+        <w:ind/>
+      </w:pPr>
+      <w:tblPr>
+        <w:tblBorders/>
+      </w:tblPr>
+      <w:tcPr>
+        <w:shd w:val="clear" w:color="ffffff"/>
+        <w:tcBorders>
+          <w:top w:val="none" w:color="000000" w:sz="4" w:space="0"/>
+          <w:left w:val="none" w:color="000000" w:sz="4" w:space="0"/>
+          <w:bottom w:val="none" w:color="000000" w:sz="4" w:space="0"/>
+          <w:right w:val="none" w:color="000000" w:sz="4" w:space="0"/>
+        </w:tcBorders>
+      </w:tcPr>
+    </w:tblStylePr>
+    <w:tblStylePr w:type="lastRow">
+      <w:rPr>
+        <w:b/>
+        <w:color w:val="404040"/>
+      </w:rPr>
+      <w:pPr>
+        <w:pBdr/>
+        <w:spacing/>
+        <w:ind/>
+      </w:pPr>
+      <w:tblPr>
+        <w:tblBorders/>
+      </w:tblPr>
+      <w:tcPr>
+        <w:shd w:val="clear" w:color="ffffff"/>
+        <w:tcBorders>
+          <w:top w:val="none" w:color="000000" w:sz="4" w:space="0"/>
+          <w:left w:val="none" w:color="000000" w:sz="4" w:space="0"/>
+          <w:bottom w:val="none" w:color="000000" w:sz="4" w:space="0"/>
+          <w:right w:val="none" w:color="000000" w:sz="4" w:space="0"/>
+        </w:tcBorders>
+      </w:tcPr>
+    </w:tblStylePr>
     <w:tblStylePr w:type="nwCell">
       <w:pPr>
         <w:pBdr/>
@@ -6845,9 +6867,9 @@
       </w:tcPr>
     </w:tblStylePr>
   </w:style>
-  <w:style w:type="table" w:styleId="40">
+  <w:style w:type="table" w:styleId="729">
     <w:name w:val="Grid Table 4"/>
-    <w:basedOn w:val="665"/>
+    <w:basedOn w:val="887"/>
     <w:uiPriority w:val="59"/>
     <w:pPr>
       <w:pBdr/>
@@ -7078,9 +7100,9 @@
       </w:tcPr>
     </w:tblStylePr>
   </w:style>
-  <w:style w:type="table" w:styleId="41">
+  <w:style w:type="table" w:styleId="730">
     <w:name w:val="Grid Table 4 - Accent 1"/>
-    <w:basedOn w:val="665"/>
+    <w:basedOn w:val="887"/>
     <w:uiPriority w:val="59"/>
     <w:pPr>
       <w:pBdr/>
@@ -7311,9 +7333,9 @@
       </w:tcPr>
     </w:tblStylePr>
   </w:style>
-  <w:style w:type="table" w:styleId="42">
+  <w:style w:type="table" w:styleId="731">
     <w:name w:val="Grid Table 4 - Accent 2"/>
-    <w:basedOn w:val="665"/>
+    <w:basedOn w:val="887"/>
     <w:uiPriority w:val="59"/>
     <w:pPr>
       <w:pBdr/>
@@ -7544,9 +7566,9 @@
       </w:tcPr>
     </w:tblStylePr>
   </w:style>
-  <w:style w:type="table" w:styleId="43">
+  <w:style w:type="table" w:styleId="732">
     <w:name w:val="Grid Table 4 - Accent 3"/>
-    <w:basedOn w:val="665"/>
+    <w:basedOn w:val="887"/>
     <w:uiPriority w:val="59"/>
     <w:pPr>
       <w:pBdr/>
@@ -7777,9 +7799,9 @@
       </w:tcPr>
     </w:tblStylePr>
   </w:style>
-  <w:style w:type="table" w:styleId="44">
+  <w:style w:type="table" w:styleId="733">
     <w:name w:val="Grid Table 4 - Accent 4"/>
-    <w:basedOn w:val="665"/>
+    <w:basedOn w:val="887"/>
     <w:uiPriority w:val="59"/>
     <w:pPr>
       <w:pBdr/>
@@ -8010,9 +8032,9 @@
       </w:tcPr>
     </w:tblStylePr>
   </w:style>
-  <w:style w:type="table" w:styleId="45">
+  <w:style w:type="table" w:styleId="734">
     <w:name w:val="Grid Table 4 - Accent 5"/>
-    <w:basedOn w:val="665"/>
+    <w:basedOn w:val="887"/>
     <w:uiPriority w:val="59"/>
     <w:pPr>
       <w:pBdr/>
@@ -8243,9 +8265,9 @@
       </w:tcPr>
     </w:tblStylePr>
   </w:style>
-  <w:style w:type="table" w:styleId="46">
+  <w:style w:type="table" w:styleId="735">
     <w:name w:val="Grid Table 4 - Accent 6"/>
-    <w:basedOn w:val="665"/>
+    <w:basedOn w:val="887"/>
     <w:uiPriority w:val="59"/>
     <w:pPr>
       <w:pBdr/>
@@ -8476,9 +8498,9 @@
       </w:tcPr>
     </w:tblStylePr>
   </w:style>
-  <w:style w:type="table" w:styleId="47">
+  <w:style w:type="table" w:styleId="736">
     <w:name w:val="Grid Table 5 Dark"/>
-    <w:basedOn w:val="665"/>
+    <w:basedOn w:val="887"/>
     <w:uiPriority w:val="99"/>
     <w:pPr>
       <w:pBdr/>
@@ -8704,9 +8726,9 @@
       </w:tcPr>
     </w:tblStylePr>
   </w:style>
-  <w:style w:type="table" w:styleId="48">
+  <w:style w:type="table" w:styleId="737">
     <w:name w:val="Grid Table 5 Dark- Accent 1"/>
-    <w:basedOn w:val="665"/>
+    <w:basedOn w:val="887"/>
     <w:uiPriority w:val="99"/>
     <w:pPr>
       <w:pBdr/>
@@ -8932,9 +8954,9 @@
       </w:tcPr>
     </w:tblStylePr>
   </w:style>
-  <w:style w:type="table" w:styleId="49">
+  <w:style w:type="table" w:styleId="738">
     <w:name w:val="Grid Table 5 Dark - Accent 2"/>
-    <w:basedOn w:val="665"/>
+    <w:basedOn w:val="887"/>
     <w:uiPriority w:val="99"/>
     <w:pPr>
       <w:pBdr/>
@@ -9160,9 +9182,9 @@
       </w:tcPr>
     </w:tblStylePr>
   </w:style>
-  <w:style w:type="table" w:styleId="50">
+  <w:style w:type="table" w:styleId="739">
     <w:name w:val="Grid Table 5 Dark - Accent 3"/>
-    <w:basedOn w:val="665"/>
+    <w:basedOn w:val="887"/>
     <w:uiPriority w:val="99"/>
     <w:pPr>
       <w:pBdr/>
@@ -9388,9 +9410,9 @@
       </w:tcPr>
     </w:tblStylePr>
   </w:style>
-  <w:style w:type="table" w:styleId="51">
+  <w:style w:type="table" w:styleId="740">
     <w:name w:val="Grid Table 5 Dark- Accent 4"/>
-    <w:basedOn w:val="665"/>
+    <w:basedOn w:val="887"/>
     <w:uiPriority w:val="99"/>
     <w:pPr>
       <w:pBdr/>
@@ -9616,9 +9638,9 @@
       </w:tcPr>
     </w:tblStylePr>
   </w:style>
-  <w:style w:type="table" w:styleId="52">
+  <w:style w:type="table" w:styleId="741">
     <w:name w:val="Grid Table 5 Dark - Accent 5"/>
-    <w:basedOn w:val="665"/>
+    <w:basedOn w:val="887"/>
     <w:uiPriority w:val="99"/>
     <w:pPr>
       <w:pBdr/>
@@ -9844,9 +9866,9 @@
       </w:tcPr>
     </w:tblStylePr>
   </w:style>
-  <w:style w:type="table" w:styleId="53">
+  <w:style w:type="table" w:styleId="742">
     <w:name w:val="Grid Table 5 Dark - Accent 6"/>
-    <w:basedOn w:val="665"/>
+    <w:basedOn w:val="887"/>
     <w:uiPriority w:val="99"/>
     <w:pPr>
       <w:pBdr/>
@@ -10072,9 +10094,9 @@
       </w:tcPr>
     </w:tblStylePr>
   </w:style>
-  <w:style w:type="table" w:styleId="54">
+  <w:style w:type="table" w:styleId="743">
     <w:name w:val="Grid Table 6 Colorful"/>
-    <w:basedOn w:val="665"/>
+    <w:basedOn w:val="887"/>
     <w:uiPriority w:val="99"/>
     <w:pPr>
       <w:pBdr/>
@@ -10302,9 +10324,9 @@
       </w:tcPr>
     </w:tblStylePr>
   </w:style>
-  <w:style w:type="table" w:styleId="55">
+  <w:style w:type="table" w:styleId="744">
     <w:name w:val="Grid Table 6 Colorful - Accent 1"/>
-    <w:basedOn w:val="665"/>
+    <w:basedOn w:val="887"/>
     <w:uiPriority w:val="99"/>
     <w:pPr>
       <w:pBdr/>
@@ -10532,9 +10554,9 @@
       </w:tcPr>
     </w:tblStylePr>
   </w:style>
-  <w:style w:type="table" w:styleId="56">
+  <w:style w:type="table" w:styleId="745">
     <w:name w:val="Grid Table 6 Colorful - Accent 2"/>
-    <w:basedOn w:val="665"/>
+    <w:basedOn w:val="887"/>
     <w:uiPriority w:val="99"/>
     <w:pPr>
       <w:pBdr/>
@@ -10762,9 +10784,9 @@
       </w:tcPr>
     </w:tblStylePr>
   </w:style>
-  <w:style w:type="table" w:styleId="57">
+  <w:style w:type="table" w:styleId="746">
     <w:name w:val="Grid Table 6 Colorful - Accent 3"/>
-    <w:basedOn w:val="665"/>
+    <w:basedOn w:val="887"/>
     <w:uiPriority w:val="99"/>
     <w:pPr>
       <w:pBdr/>
@@ -10992,9 +11014,9 @@
       </w:tcPr>
     </w:tblStylePr>
   </w:style>
-  <w:style w:type="table" w:styleId="58">
+  <w:style w:type="table" w:styleId="747">
     <w:name w:val="Grid Table 6 Colorful - Accent 4"/>
-    <w:basedOn w:val="665"/>
+    <w:basedOn w:val="887"/>
     <w:uiPriority w:val="99"/>
     <w:pPr>
       <w:pBdr/>
@@ -11222,9 +11244,9 @@
       </w:tcPr>
     </w:tblStylePr>
   </w:style>
-  <w:style w:type="table" w:styleId="59">
+  <w:style w:type="table" w:styleId="748">
     <w:name w:val="Grid Table 6 Colorful - Accent 5"/>
-    <w:basedOn w:val="665"/>
+    <w:basedOn w:val="887"/>
     <w:uiPriority w:val="99"/>
     <w:pPr>
       <w:pBdr/>
@@ -11452,9 +11474,9 @@
       </w:tcPr>
     </w:tblStylePr>
   </w:style>
-  <w:style w:type="table" w:styleId="60">
+  <w:style w:type="table" w:styleId="749">
     <w:name w:val="Grid Table 6 Colorful - Accent 6"/>
-    <w:basedOn w:val="665"/>
+    <w:basedOn w:val="887"/>
     <w:uiPriority w:val="99"/>
     <w:pPr>
       <w:pBdr/>
@@ -11682,9 +11704,9 @@
       </w:tcPr>
     </w:tblStylePr>
   </w:style>
-  <w:style w:type="table" w:styleId="61">
+  <w:style w:type="table" w:styleId="750">
     <w:name w:val="Grid Table 7 Colorful"/>
-    <w:basedOn w:val="665"/>
+    <w:basedOn w:val="887"/>
     <w:uiPriority w:val="99"/>
     <w:pPr>
       <w:pBdr/>
@@ -11786,11 +11808,11 @@
         <w:tblBorders/>
       </w:tblPr>
       <w:tcPr>
-        <w:shd w:color="ffffff"/>
+        <w:shd w:val="clear" w:color="ffffff"/>
         <w:tcBorders>
-          <w:top w:val="none"/>
-          <w:left w:val="none"/>
-          <w:bottom w:val="none"/>
+          <w:top w:val="none" w:color="000000" w:sz="4" w:space="0"/>
+          <w:left w:val="none" w:color="000000" w:sz="4" w:space="0"/>
+          <w:bottom w:val="none" w:color="000000" w:sz="4" w:space="0"/>
           <w:right w:val="single" w:color="000000" w:themeColor="text1" w:themeTint="80" w:sz="4" w:space="0"/>
         </w:tcBorders>
       </w:tcPr>
@@ -11813,10 +11835,10 @@
       <w:tcPr>
         <w:shd w:val="clear" w:color="ffffff" w:themeColor="light1" w:fill="ffffff" w:themeFill="light1"/>
         <w:tcBorders>
-          <w:top w:val="none"/>
-          <w:left w:val="none"/>
+          <w:top w:val="none" w:color="000000" w:sz="4" w:space="0"/>
+          <w:left w:val="none" w:color="000000" w:sz="4" w:space="0"/>
           <w:bottom w:val="single" w:color="000000" w:themeColor="text1" w:themeTint="80" w:sz="4" w:space="0"/>
-          <w:right w:val="none"/>
+          <w:right w:val="none" w:color="000000" w:sz="4" w:space="0"/>
         </w:tcBorders>
       </w:tcPr>
     </w:tblStylePr>
@@ -11836,12 +11858,12 @@
         <w:tblBorders/>
       </w:tblPr>
       <w:tcPr>
-        <w:shd w:color="ffffff"/>
+        <w:shd w:val="clear" w:color="ffffff"/>
         <w:tcBorders>
-          <w:top w:val="none"/>
+          <w:top w:val="none" w:color="000000" w:sz="4" w:space="0"/>
           <w:left w:val="single" w:color="000000" w:themeColor="text1" w:themeTint="80" w:sz="4" w:space="0"/>
-          <w:bottom w:val="none"/>
-          <w:right w:val="none"/>
+          <w:bottom w:val="none" w:color="000000" w:sz="4" w:space="0"/>
+          <w:right w:val="none" w:color="000000" w:sz="4" w:space="0"/>
         </w:tcBorders>
       </w:tcPr>
     </w:tblStylePr>
@@ -11864,9 +11886,9 @@
         <w:shd w:val="clear" w:color="ffffff" w:themeColor="light1" w:fill="ffffff" w:themeFill="light1"/>
         <w:tcBorders>
           <w:top w:val="single" w:color="000000" w:themeColor="text1" w:themeTint="80" w:sz="4" w:space="0"/>
-          <w:left w:val="none"/>
-          <w:bottom w:val="none"/>
-          <w:right w:val="none"/>
+          <w:left w:val="none" w:color="000000" w:sz="4" w:space="0"/>
+          <w:bottom w:val="none" w:color="000000" w:sz="4" w:space="0"/>
+          <w:right w:val="none" w:color="000000" w:sz="4" w:space="0"/>
         </w:tcBorders>
       </w:tcPr>
     </w:tblStylePr>
@@ -11936,9 +11958,9 @@
       </w:tcPr>
     </w:tblStylePr>
   </w:style>
-  <w:style w:type="table" w:styleId="62">
+  <w:style w:type="table" w:styleId="751">
     <w:name w:val="Grid Table 7 Colorful - Accent 1"/>
-    <w:basedOn w:val="665"/>
+    <w:basedOn w:val="887"/>
     <w:uiPriority w:val="99"/>
     <w:pPr>
       <w:pBdr/>
@@ -12040,11 +12062,11 @@
         <w:tblBorders/>
       </w:tblPr>
       <w:tcPr>
-        <w:shd w:color="ffffff"/>
+        <w:shd w:val="clear" w:color="ffffff"/>
         <w:tcBorders>
-          <w:top w:val="none"/>
-          <w:left w:val="none"/>
-          <w:bottom w:val="none"/>
+          <w:top w:val="none" w:color="000000" w:sz="4" w:space="0"/>
+          <w:left w:val="none" w:color="000000" w:sz="4" w:space="0"/>
+          <w:bottom w:val="none" w:color="000000" w:sz="4" w:space="0"/>
           <w:right w:val="single" w:color="000000" w:themeColor="accent1" w:themeTint="80" w:sz="4" w:space="0"/>
         </w:tcBorders>
       </w:tcPr>
@@ -12067,10 +12089,10 @@
       <w:tcPr>
         <w:shd w:val="clear" w:color="ffffff" w:themeColor="light1" w:fill="ffffff" w:themeFill="light1"/>
         <w:tcBorders>
-          <w:top w:val="none"/>
-          <w:left w:val="none"/>
+          <w:top w:val="none" w:color="000000" w:sz="4" w:space="0"/>
+          <w:left w:val="none" w:color="000000" w:sz="4" w:space="0"/>
           <w:bottom w:val="single" w:color="000000" w:themeColor="accent1" w:themeTint="80" w:sz="4" w:space="0"/>
-          <w:right w:val="none"/>
+          <w:right w:val="none" w:color="000000" w:sz="4" w:space="0"/>
         </w:tcBorders>
       </w:tcPr>
     </w:tblStylePr>
@@ -12090,12 +12112,12 @@
         <w:tblBorders/>
       </w:tblPr>
       <w:tcPr>
-        <w:shd w:color="ffffff"/>
+        <w:shd w:val="clear" w:color="ffffff"/>
         <w:tcBorders>
-          <w:top w:val="none"/>
+          <w:top w:val="none" w:color="000000" w:sz="4" w:space="0"/>
           <w:left w:val="single" w:color="000000" w:themeColor="accent1" w:themeTint="80" w:sz="4" w:space="0"/>
-          <w:bottom w:val="none"/>
-          <w:right w:val="none"/>
+          <w:bottom w:val="none" w:color="000000" w:sz="4" w:space="0"/>
+          <w:right w:val="none" w:color="000000" w:sz="4" w:space="0"/>
         </w:tcBorders>
       </w:tcPr>
     </w:tblStylePr>
@@ -12118,9 +12140,9 @@
         <w:shd w:val="clear" w:color="ffffff" w:themeColor="light1" w:fill="ffffff" w:themeFill="light1"/>
         <w:tcBorders>
           <w:top w:val="single" w:color="000000" w:themeColor="accent1" w:themeTint="80" w:sz="4" w:space="0"/>
-          <w:left w:val="none"/>
-          <w:bottom w:val="none"/>
-          <w:right w:val="none"/>
+          <w:left w:val="none" w:color="000000" w:sz="4" w:space="0"/>
+          <w:bottom w:val="none" w:color="000000" w:sz="4" w:space="0"/>
+          <w:right w:val="none" w:color="000000" w:sz="4" w:space="0"/>
         </w:tcBorders>
       </w:tcPr>
     </w:tblStylePr>
@@ -12190,9 +12212,9 @@
       </w:tcPr>
     </w:tblStylePr>
   </w:style>
-  <w:style w:type="table" w:styleId="63">
+  <w:style w:type="table" w:styleId="752">
     <w:name w:val="Grid Table 7 Colorful - Accent 2"/>
-    <w:basedOn w:val="665"/>
+    <w:basedOn w:val="887"/>
     <w:uiPriority w:val="99"/>
     <w:pPr>
       <w:pBdr/>
@@ -12294,11 +12316,11 @@
         <w:tblBorders/>
       </w:tblPr>
       <w:tcPr>
-        <w:shd w:color="ffffff"/>
+        <w:shd w:val="clear" w:color="ffffff"/>
         <w:tcBorders>
-          <w:top w:val="none"/>
-          <w:left w:val="none"/>
-          <w:bottom w:val="none"/>
+          <w:top w:val="none" w:color="000000" w:sz="4" w:space="0"/>
+          <w:left w:val="none" w:color="000000" w:sz="4" w:space="0"/>
+          <w:bottom w:val="none" w:color="000000" w:sz="4" w:space="0"/>
           <w:right w:val="single" w:color="000000" w:themeColor="accent2" w:themeTint="97" w:sz="4" w:space="0"/>
         </w:tcBorders>
       </w:tcPr>
@@ -12321,10 +12343,10 @@
       <w:tcPr>
         <w:shd w:val="clear" w:color="ffffff" w:themeColor="light1" w:fill="ffffff" w:themeFill="light1"/>
         <w:tcBorders>
-          <w:top w:val="none"/>
-          <w:left w:val="none"/>
+          <w:top w:val="none" w:color="000000" w:sz="4" w:space="0"/>
+          <w:left w:val="none" w:color="000000" w:sz="4" w:space="0"/>
           <w:bottom w:val="single" w:color="000000" w:themeColor="accent2" w:themeTint="97" w:sz="4" w:space="0"/>
-          <w:right w:val="none"/>
+          <w:right w:val="none" w:color="000000" w:sz="4" w:space="0"/>
         </w:tcBorders>
       </w:tcPr>
     </w:tblStylePr>
@@ -12344,12 +12366,12 @@
         <w:tblBorders/>
       </w:tblPr>
       <w:tcPr>
-        <w:shd w:color="ffffff"/>
+        <w:shd w:val="clear" w:color="ffffff"/>
         <w:tcBorders>
-          <w:top w:val="none"/>
+          <w:top w:val="none" w:color="000000" w:sz="4" w:space="0"/>
           <w:left w:val="single" w:color="000000" w:themeColor="accent2" w:themeTint="97" w:sz="4" w:space="0"/>
-          <w:bottom w:val="none"/>
-          <w:right w:val="none"/>
+          <w:bottom w:val="none" w:color="000000" w:sz="4" w:space="0"/>
+          <w:right w:val="none" w:color="000000" w:sz="4" w:space="0"/>
         </w:tcBorders>
       </w:tcPr>
     </w:tblStylePr>
@@ -12372,9 +12394,9 @@
         <w:shd w:val="clear" w:color="ffffff" w:themeColor="light1" w:fill="ffffff" w:themeFill="light1"/>
         <w:tcBorders>
           <w:top w:val="single" w:color="000000" w:themeColor="accent2" w:themeTint="97" w:sz="4" w:space="0"/>
-          <w:left w:val="none"/>
-          <w:bottom w:val="none"/>
-          <w:right w:val="none"/>
+          <w:left w:val="none" w:color="000000" w:sz="4" w:space="0"/>
+          <w:bottom w:val="none" w:color="000000" w:sz="4" w:space="0"/>
+          <w:right w:val="none" w:color="000000" w:sz="4" w:space="0"/>
         </w:tcBorders>
       </w:tcPr>
     </w:tblStylePr>
@@ -12444,9 +12466,9 @@
       </w:tcPr>
     </w:tblStylePr>
   </w:style>
-  <w:style w:type="table" w:styleId="64">
+  <w:style w:type="table" w:styleId="753">
     <w:name w:val="Grid Table 7 Colorful - Accent 3"/>
-    <w:basedOn w:val="665"/>
+    <w:basedOn w:val="887"/>
     <w:uiPriority w:val="99"/>
     <w:pPr>
       <w:pBdr/>
@@ -12548,11 +12570,11 @@
         <w:tblBorders/>
       </w:tblPr>
       <w:tcPr>
-        <w:shd w:color="ffffff"/>
+        <w:shd w:val="clear" w:color="ffffff"/>
         <w:tcBorders>
-          <w:top w:val="none"/>
-          <w:left w:val="none"/>
-          <w:bottom w:val="none"/>
+          <w:top w:val="none" w:color="000000" w:sz="4" w:space="0"/>
+          <w:left w:val="none" w:color="000000" w:sz="4" w:space="0"/>
+          <w:bottom w:val="none" w:color="000000" w:sz="4" w:space="0"/>
           <w:right w:val="single" w:color="000000" w:themeColor="accent3" w:themeTint="FE" w:sz="4" w:space="0"/>
         </w:tcBorders>
       </w:tcPr>
@@ -12575,10 +12597,10 @@
       <w:tcPr>
         <w:shd w:val="clear" w:color="ffffff" w:themeColor="light1" w:fill="ffffff" w:themeFill="light1"/>
         <w:tcBorders>
-          <w:top w:val="none"/>
-          <w:left w:val="none"/>
+          <w:top w:val="none" w:color="000000" w:sz="4" w:space="0"/>
+          <w:left w:val="none" w:color="000000" w:sz="4" w:space="0"/>
           <w:bottom w:val="single" w:color="000000" w:themeColor="accent3" w:themeTint="FE" w:sz="4" w:space="0"/>
-          <w:right w:val="none"/>
+          <w:right w:val="none" w:color="000000" w:sz="4" w:space="0"/>
         </w:tcBorders>
       </w:tcPr>
     </w:tblStylePr>
@@ -12598,12 +12620,12 @@
         <w:tblBorders/>
       </w:tblPr>
       <w:tcPr>
-        <w:shd w:color="ffffff"/>
+        <w:shd w:val="clear" w:color="ffffff"/>
         <w:tcBorders>
-          <w:top w:val="none"/>
+          <w:top w:val="none" w:color="000000" w:sz="4" w:space="0"/>
           <w:left w:val="single" w:color="000000" w:themeColor="accent3" w:themeTint="FE" w:sz="4" w:space="0"/>
-          <w:bottom w:val="none"/>
-          <w:right w:val="none"/>
+          <w:bottom w:val="none" w:color="000000" w:sz="4" w:space="0"/>
+          <w:right w:val="none" w:color="000000" w:sz="4" w:space="0"/>
         </w:tcBorders>
       </w:tcPr>
     </w:tblStylePr>
@@ -12626,9 +12648,9 @@
         <w:shd w:val="clear" w:color="ffffff" w:themeColor="light1" w:fill="ffffff" w:themeFill="light1"/>
         <w:tcBorders>
           <w:top w:val="single" w:color="000000" w:themeColor="accent3" w:themeTint="FE" w:sz="4" w:space="0"/>
-          <w:left w:val="none"/>
-          <w:bottom w:val="none"/>
-          <w:right w:val="none"/>
+          <w:left w:val="none" w:color="000000" w:sz="4" w:space="0"/>
+          <w:bottom w:val="none" w:color="000000" w:sz="4" w:space="0"/>
+          <w:right w:val="none" w:color="000000" w:sz="4" w:space="0"/>
         </w:tcBorders>
       </w:tcPr>
     </w:tblStylePr>
@@ -12698,9 +12720,9 @@
       </w:tcPr>
     </w:tblStylePr>
   </w:style>
-  <w:style w:type="table" w:styleId="65">
+  <w:style w:type="table" w:styleId="754">
     <w:name w:val="Grid Table 7 Colorful - Accent 4"/>
-    <w:basedOn w:val="665"/>
+    <w:basedOn w:val="887"/>
     <w:uiPriority w:val="99"/>
     <w:pPr>
       <w:pBdr/>
@@ -12802,11 +12824,11 @@
         <w:tblBorders/>
       </w:tblPr>
       <w:tcPr>
-        <w:shd w:color="ffffff"/>
+        <w:shd w:val="clear" w:color="ffffff"/>
         <w:tcBorders>
-          <w:top w:val="none"/>
-          <w:left w:val="none"/>
-          <w:bottom w:val="none"/>
+          <w:top w:val="none" w:color="000000" w:sz="4" w:space="0"/>
+          <w:left w:val="none" w:color="000000" w:sz="4" w:space="0"/>
+          <w:bottom w:val="none" w:color="000000" w:sz="4" w:space="0"/>
           <w:right w:val="single" w:color="000000" w:themeColor="accent4" w:themeTint="9A" w:sz="4" w:space="0"/>
         </w:tcBorders>
       </w:tcPr>
@@ -12829,10 +12851,10 @@
       <w:tcPr>
         <w:shd w:val="clear" w:color="ffffff" w:themeColor="light1" w:fill="ffffff" w:themeFill="light1"/>
         <w:tcBorders>
-          <w:top w:val="none"/>
-          <w:left w:val="none"/>
+          <w:top w:val="none" w:color="000000" w:sz="4" w:space="0"/>
+          <w:left w:val="none" w:color="000000" w:sz="4" w:space="0"/>
           <w:bottom w:val="single" w:color="000000" w:themeColor="accent4" w:themeTint="9A" w:sz="4" w:space="0"/>
-          <w:right w:val="none"/>
+          <w:right w:val="none" w:color="000000" w:sz="4" w:space="0"/>
         </w:tcBorders>
       </w:tcPr>
     </w:tblStylePr>
@@ -12852,12 +12874,12 @@
         <w:tblBorders/>
       </w:tblPr>
       <w:tcPr>
-        <w:shd w:color="ffffff"/>
+        <w:shd w:val="clear" w:color="ffffff"/>
         <w:tcBorders>
-          <w:top w:val="none"/>
+          <w:top w:val="none" w:color="000000" w:sz="4" w:space="0"/>
           <w:left w:val="single" w:color="000000" w:themeColor="accent4" w:themeTint="9A" w:sz="4" w:space="0"/>
-          <w:bottom w:val="none"/>
-          <w:right w:val="none"/>
+          <w:bottom w:val="none" w:color="000000" w:sz="4" w:space="0"/>
+          <w:right w:val="none" w:color="000000" w:sz="4" w:space="0"/>
         </w:tcBorders>
       </w:tcPr>
     </w:tblStylePr>
@@ -12880,9 +12902,9 @@
         <w:shd w:val="clear" w:color="ffffff" w:themeColor="light1" w:fill="ffffff" w:themeFill="light1"/>
         <w:tcBorders>
           <w:top w:val="single" w:color="000000" w:themeColor="accent4" w:themeTint="9A" w:sz="4" w:space="0"/>
-          <w:left w:val="none"/>
-          <w:bottom w:val="none"/>
-          <w:right w:val="none"/>
+          <w:left w:val="none" w:color="000000" w:sz="4" w:space="0"/>
+          <w:bottom w:val="none" w:color="000000" w:sz="4" w:space="0"/>
+          <w:right w:val="none" w:color="000000" w:sz="4" w:space="0"/>
         </w:tcBorders>
       </w:tcPr>
     </w:tblStylePr>
@@ -12952,9 +12974,9 @@
       </w:tcPr>
     </w:tblStylePr>
   </w:style>
-  <w:style w:type="table" w:styleId="66">
+  <w:style w:type="table" w:styleId="755">
     <w:name w:val="Grid Table 7 Colorful - Accent 5"/>
-    <w:basedOn w:val="665"/>
+    <w:basedOn w:val="887"/>
     <w:uiPriority w:val="99"/>
     <w:pPr>
       <w:pBdr/>
@@ -13056,11 +13078,11 @@
         <w:tblBorders/>
       </w:tblPr>
       <w:tcPr>
-        <w:shd w:color="ffffff"/>
+        <w:shd w:val="clear" w:color="ffffff"/>
         <w:tcBorders>
-          <w:top w:val="none"/>
-          <w:left w:val="none"/>
-          <w:bottom w:val="none"/>
+          <w:top w:val="none" w:color="000000" w:sz="4" w:space="0"/>
+          <w:left w:val="none" w:color="000000" w:sz="4" w:space="0"/>
+          <w:bottom w:val="none" w:color="000000" w:sz="4" w:space="0"/>
           <w:right w:val="single" w:color="000000" w:themeColor="accent5" w:themeTint="90" w:sz="4" w:space="0"/>
         </w:tcBorders>
       </w:tcPr>
@@ -13083,10 +13105,10 @@
       <w:tcPr>
         <w:shd w:val="clear" w:color="ffffff" w:themeColor="light1" w:fill="ffffff" w:themeFill="light1"/>
         <w:tcBorders>
-          <w:top w:val="none"/>
-          <w:left w:val="none"/>
+          <w:top w:val="none" w:color="000000" w:sz="4" w:space="0"/>
+          <w:left w:val="none" w:color="000000" w:sz="4" w:space="0"/>
           <w:bottom w:val="single" w:color="000000" w:themeColor="accent5" w:themeTint="90" w:sz="4" w:space="0"/>
-          <w:right w:val="none"/>
+          <w:right w:val="none" w:color="000000" w:sz="4" w:space="0"/>
         </w:tcBorders>
       </w:tcPr>
     </w:tblStylePr>
@@ -13106,12 +13128,12 @@
         <w:tblBorders/>
       </w:tblPr>
       <w:tcPr>
-        <w:shd w:color="ffffff"/>
+        <w:shd w:val="clear" w:color="ffffff"/>
         <w:tcBorders>
-          <w:top w:val="none"/>
+          <w:top w:val="none" w:color="000000" w:sz="4" w:space="0"/>
           <w:left w:val="single" w:color="000000" w:themeColor="accent5" w:themeTint="90" w:sz="4" w:space="0"/>
-          <w:bottom w:val="none"/>
-          <w:right w:val="none"/>
+          <w:bottom w:val="none" w:color="000000" w:sz="4" w:space="0"/>
+          <w:right w:val="none" w:color="000000" w:sz="4" w:space="0"/>
         </w:tcBorders>
       </w:tcPr>
     </w:tblStylePr>
@@ -13134,9 +13156,9 @@
         <w:shd w:val="clear" w:color="ffffff" w:themeColor="light1" w:fill="ffffff" w:themeFill="light1"/>
         <w:tcBorders>
           <w:top w:val="single" w:color="000000" w:themeColor="accent5" w:themeTint="90" w:sz="4" w:space="0"/>
-          <w:left w:val="none"/>
-          <w:bottom w:val="none"/>
-          <w:right w:val="none"/>
+          <w:left w:val="none" w:color="000000" w:sz="4" w:space="0"/>
+          <w:bottom w:val="none" w:color="000000" w:sz="4" w:space="0"/>
+          <w:right w:val="none" w:color="000000" w:sz="4" w:space="0"/>
         </w:tcBorders>
       </w:tcPr>
     </w:tblStylePr>
@@ -13206,9 +13228,9 @@
       </w:tcPr>
     </w:tblStylePr>
   </w:style>
-  <w:style w:type="table" w:styleId="67">
+  <w:style w:type="table" w:styleId="756">
     <w:name w:val="Grid Table 7 Colorful - Accent 6"/>
-    <w:basedOn w:val="665"/>
+    <w:basedOn w:val="887"/>
     <w:uiPriority w:val="99"/>
     <w:pPr>
       <w:pBdr/>
@@ -13310,11 +13332,11 @@
         <w:tblBorders/>
       </w:tblPr>
       <w:tcPr>
-        <w:shd w:color="ffffff"/>
+        <w:shd w:val="clear" w:color="ffffff"/>
         <w:tcBorders>
-          <w:top w:val="none"/>
-          <w:left w:val="none"/>
-          <w:bottom w:val="none"/>
+          <w:top w:val="none" w:color="000000" w:sz="4" w:space="0"/>
+          <w:left w:val="none" w:color="000000" w:sz="4" w:space="0"/>
+          <w:bottom w:val="none" w:color="000000" w:sz="4" w:space="0"/>
           <w:right w:val="single" w:color="000000" w:themeColor="accent6" w:themeTint="90" w:sz="4" w:space="0"/>
         </w:tcBorders>
       </w:tcPr>
@@ -13337,10 +13359,10 @@
       <w:tcPr>
         <w:shd w:val="clear" w:color="ffffff" w:themeColor="light1" w:fill="ffffff" w:themeFill="light1"/>
         <w:tcBorders>
-          <w:top w:val="none"/>
-          <w:left w:val="none"/>
+          <w:top w:val="none" w:color="000000" w:sz="4" w:space="0"/>
+          <w:left w:val="none" w:color="000000" w:sz="4" w:space="0"/>
           <w:bottom w:val="single" w:color="000000" w:themeColor="accent6" w:themeTint="90" w:sz="4" w:space="0"/>
-          <w:right w:val="none"/>
+          <w:right w:val="none" w:color="000000" w:sz="4" w:space="0"/>
         </w:tcBorders>
       </w:tcPr>
     </w:tblStylePr>
@@ -13360,12 +13382,12 @@
         <w:tblBorders/>
       </w:tblPr>
       <w:tcPr>
-        <w:shd w:color="ffffff"/>
+        <w:shd w:val="clear" w:color="ffffff"/>
         <w:tcBorders>
-          <w:top w:val="none"/>
+          <w:top w:val="none" w:color="000000" w:sz="4" w:space="0"/>
           <w:left w:val="single" w:color="000000" w:themeColor="accent6" w:themeTint="90" w:sz="4" w:space="0"/>
-          <w:bottom w:val="none"/>
-          <w:right w:val="none"/>
+          <w:bottom w:val="none" w:color="000000" w:sz="4" w:space="0"/>
+          <w:right w:val="none" w:color="000000" w:sz="4" w:space="0"/>
         </w:tcBorders>
       </w:tcPr>
     </w:tblStylePr>
@@ -13388,9 +13410,9 @@
         <w:shd w:val="clear" w:color="ffffff" w:themeColor="light1" w:fill="ffffff" w:themeFill="light1"/>
         <w:tcBorders>
           <w:top w:val="single" w:color="000000" w:themeColor="accent6" w:themeTint="90" w:sz="4" w:space="0"/>
-          <w:left w:val="none"/>
-          <w:bottom w:val="none"/>
-          <w:right w:val="none"/>
+          <w:left w:val="none" w:color="000000" w:sz="4" w:space="0"/>
+          <w:bottom w:val="none" w:color="000000" w:sz="4" w:space="0"/>
+          <w:right w:val="none" w:color="000000" w:sz="4" w:space="0"/>
         </w:tcBorders>
       </w:tcPr>
     </w:tblStylePr>
@@ -13460,9 +13482,9 @@
       </w:tcPr>
     </w:tblStylePr>
   </w:style>
-  <w:style w:type="table" w:styleId="68">
+  <w:style w:type="table" w:styleId="757">
     <w:name w:val="List Table 1 Light"/>
-    <w:basedOn w:val="665"/>
+    <w:basedOn w:val="887"/>
     <w:uiPriority w:val="99"/>
     <w:pPr>
       <w:pBdr/>
@@ -13676,9 +13698,9 @@
       </w:tcPr>
     </w:tblStylePr>
   </w:style>
-  <w:style w:type="table" w:styleId="69">
+  <w:style w:type="table" w:styleId="758">
     <w:name w:val="List Table 1 Light - Accent 1"/>
-    <w:basedOn w:val="665"/>
+    <w:basedOn w:val="887"/>
     <w:uiPriority w:val="99"/>
     <w:pPr>
       <w:pBdr/>
@@ -13892,9 +13914,9 @@
       </w:tcPr>
     </w:tblStylePr>
   </w:style>
-  <w:style w:type="table" w:styleId="70">
+  <w:style w:type="table" w:styleId="759">
     <w:name w:val="List Table 1 Light - Accent 2"/>
-    <w:basedOn w:val="665"/>
+    <w:basedOn w:val="887"/>
     <w:uiPriority w:val="99"/>
     <w:pPr>
       <w:pBdr/>
@@ -14108,9 +14130,9 @@
       </w:tcPr>
     </w:tblStylePr>
   </w:style>
-  <w:style w:type="table" w:styleId="71">
+  <w:style w:type="table" w:styleId="760">
     <w:name w:val="List Table 1 Light - Accent 3"/>
-    <w:basedOn w:val="665"/>
+    <w:basedOn w:val="887"/>
     <w:uiPriority w:val="99"/>
     <w:pPr>
       <w:pBdr/>
@@ -14324,9 +14346,9 @@
       </w:tcPr>
     </w:tblStylePr>
   </w:style>
-  <w:style w:type="table" w:styleId="72">
+  <w:style w:type="table" w:styleId="761">
     <w:name w:val="List Table 1 Light - Accent 4"/>
-    <w:basedOn w:val="665"/>
+    <w:basedOn w:val="887"/>
     <w:uiPriority w:val="99"/>
     <w:pPr>
       <w:pBdr/>
@@ -14540,9 +14562,9 @@
       </w:tcPr>
     </w:tblStylePr>
   </w:style>
-  <w:style w:type="table" w:styleId="73">
+  <w:style w:type="table" w:styleId="762">
     <w:name w:val="List Table 1 Light - Accent 5"/>
-    <w:basedOn w:val="665"/>
+    <w:basedOn w:val="887"/>
     <w:uiPriority w:val="99"/>
     <w:pPr>
       <w:pBdr/>
@@ -14756,9 +14778,9 @@
       </w:tcPr>
     </w:tblStylePr>
   </w:style>
-  <w:style w:type="table" w:styleId="74">
+  <w:style w:type="table" w:styleId="763">
     <w:name w:val="List Table 1 Light - Accent 6"/>
-    <w:basedOn w:val="665"/>
+    <w:basedOn w:val="887"/>
     <w:uiPriority w:val="99"/>
     <w:pPr>
       <w:pBdr/>
@@ -14972,9 +14994,9 @@
       </w:tcPr>
     </w:tblStylePr>
   </w:style>
-  <w:style w:type="table" w:styleId="75">
+  <w:style w:type="table" w:styleId="764">
     <w:name w:val="List Table 2"/>
-    <w:basedOn w:val="665"/>
+    <w:basedOn w:val="887"/>
     <w:uiPriority w:val="99"/>
     <w:pPr>
       <w:pBdr/>
@@ -15210,9 +15232,9 @@
       </w:tcPr>
     </w:tblStylePr>
   </w:style>
-  <w:style w:type="table" w:styleId="76">
+  <w:style w:type="table" w:styleId="765">
     <w:name w:val="List Table 2 - Accent 1"/>
-    <w:basedOn w:val="665"/>
+    <w:basedOn w:val="887"/>
     <w:uiPriority w:val="99"/>
     <w:pPr>
       <w:pBdr/>
@@ -15448,9 +15470,9 @@
       </w:tcPr>
     </w:tblStylePr>
   </w:style>
-  <w:style w:type="table" w:styleId="77">
+  <w:style w:type="table" w:styleId="766">
     <w:name w:val="List Table 2 - Accent 2"/>
-    <w:basedOn w:val="665"/>
+    <w:basedOn w:val="887"/>
     <w:uiPriority w:val="99"/>
     <w:pPr>
       <w:pBdr/>
@@ -15686,9 +15708,9 @@
       </w:tcPr>
     </w:tblStylePr>
   </w:style>
-  <w:style w:type="table" w:styleId="78">
+  <w:style w:type="table" w:styleId="767">
     <w:name w:val="List Table 2 - Accent 3"/>
-    <w:basedOn w:val="665"/>
+    <w:basedOn w:val="887"/>
     <w:uiPriority w:val="99"/>
     <w:pPr>
       <w:pBdr/>
@@ -15924,9 +15946,9 @@
       </w:tcPr>
     </w:tblStylePr>
   </w:style>
-  <w:style w:type="table" w:styleId="79">
+  <w:style w:type="table" w:styleId="768">
     <w:name w:val="List Table 2 - Accent 4"/>
-    <w:basedOn w:val="665"/>
+    <w:basedOn w:val="887"/>
     <w:uiPriority w:val="99"/>
     <w:pPr>
       <w:pBdr/>
@@ -16162,9 +16184,9 @@
       </w:tcPr>
     </w:tblStylePr>
   </w:style>
-  <w:style w:type="table" w:styleId="80">
+  <w:style w:type="table" w:styleId="769">
     <w:name w:val="List Table 2 - Accent 5"/>
-    <w:basedOn w:val="665"/>
+    <w:basedOn w:val="887"/>
     <w:uiPriority w:val="99"/>
     <w:pPr>
       <w:pBdr/>
@@ -16400,9 +16422,9 @@
       </w:tcPr>
     </w:tblStylePr>
   </w:style>
-  <w:style w:type="table" w:styleId="81">
+  <w:style w:type="table" w:styleId="770">
     <w:name w:val="List Table 2 - Accent 6"/>
-    <w:basedOn w:val="665"/>
+    <w:basedOn w:val="887"/>
     <w:uiPriority w:val="99"/>
     <w:pPr>
       <w:pBdr/>
@@ -16638,9 +16660,9 @@
       </w:tcPr>
     </w:tblStylePr>
   </w:style>
-  <w:style w:type="table" w:styleId="82">
+  <w:style w:type="table" w:styleId="771">
     <w:name w:val="List Table 3"/>
-    <w:basedOn w:val="665"/>
+    <w:basedOn w:val="887"/>
     <w:uiPriority w:val="99"/>
     <w:pPr>
       <w:pBdr/>
@@ -16866,9 +16888,9 @@
       </w:tcPr>
     </w:tblStylePr>
   </w:style>
-  <w:style w:type="table" w:styleId="83">
+  <w:style w:type="table" w:styleId="772">
     <w:name w:val="List Table 3 - Accent 1"/>
-    <w:basedOn w:val="665"/>
+    <w:basedOn w:val="887"/>
     <w:uiPriority w:val="99"/>
     <w:pPr>
       <w:pBdr/>
@@ -17094,9 +17116,9 @@
       </w:tcPr>
     </w:tblStylePr>
   </w:style>
-  <w:style w:type="table" w:styleId="84">
+  <w:style w:type="table" w:styleId="773">
     <w:name w:val="List Table 3 - Accent 2"/>
-    <w:basedOn w:val="665"/>
+    <w:basedOn w:val="887"/>
     <w:uiPriority w:val="99"/>
     <w:pPr>
       <w:pBdr/>
@@ -17322,9 +17344,9 @@
       </w:tcPr>
     </w:tblStylePr>
   </w:style>
-  <w:style w:type="table" w:styleId="85">
+  <w:style w:type="table" w:styleId="774">
     <w:name w:val="List Table 3 - Accent 3"/>
-    <w:basedOn w:val="665"/>
+    <w:basedOn w:val="887"/>
     <w:uiPriority w:val="99"/>
     <w:pPr>
       <w:pBdr/>
@@ -17550,9 +17572,9 @@
       </w:tcPr>
     </w:tblStylePr>
   </w:style>
-  <w:style w:type="table" w:styleId="86">
+  <w:style w:type="table" w:styleId="775">
     <w:name w:val="List Table 3 - Accent 4"/>
-    <w:basedOn w:val="665"/>
+    <w:basedOn w:val="887"/>
     <w:uiPriority w:val="99"/>
     <w:pPr>
       <w:pBdr/>
@@ -17778,9 +17800,9 @@
       </w:tcPr>
     </w:tblStylePr>
   </w:style>
-  <w:style w:type="table" w:styleId="87">
+  <w:style w:type="table" w:styleId="776">
     <w:name w:val="List Table 3 - Accent 5"/>
-    <w:basedOn w:val="665"/>
+    <w:basedOn w:val="887"/>
     <w:uiPriority w:val="99"/>
     <w:pPr>
       <w:pBdr/>
@@ -18006,9 +18028,9 @@
       </w:tcPr>
     </w:tblStylePr>
   </w:style>
-  <w:style w:type="table" w:styleId="88">
+  <w:style w:type="table" w:styleId="777">
     <w:name w:val="List Table 3 - Accent 6"/>
-    <w:basedOn w:val="665"/>
+    <w:basedOn w:val="887"/>
     <w:uiPriority w:val="99"/>
     <w:pPr>
       <w:pBdr/>
@@ -18234,9 +18256,9 @@
       </w:tcPr>
     </w:tblStylePr>
   </w:style>
-  <w:style w:type="table" w:styleId="89">
+  <w:style w:type="table" w:styleId="778">
     <w:name w:val="List Table 4"/>
-    <w:basedOn w:val="665"/>
+    <w:basedOn w:val="887"/>
     <w:uiPriority w:val="99"/>
     <w:pPr>
       <w:pBdr/>
@@ -18459,9 +18481,9 @@
       </w:tcPr>
     </w:tblStylePr>
   </w:style>
-  <w:style w:type="table" w:styleId="90">
+  <w:style w:type="table" w:styleId="779">
     <w:name w:val="List Table 4 - Accent 1"/>
-    <w:basedOn w:val="665"/>
+    <w:basedOn w:val="887"/>
     <w:uiPriority w:val="99"/>
     <w:pPr>
       <w:pBdr/>
@@ -18684,9 +18706,9 @@
       </w:tcPr>
     </w:tblStylePr>
   </w:style>
-  <w:style w:type="table" w:styleId="91">
+  <w:style w:type="table" w:styleId="780">
     <w:name w:val="List Table 4 - Accent 2"/>
-    <w:basedOn w:val="665"/>
+    <w:basedOn w:val="887"/>
     <w:uiPriority w:val="99"/>
     <w:pPr>
       <w:pBdr/>
@@ -18909,9 +18931,9 @@
       </w:tcPr>
     </w:tblStylePr>
   </w:style>
-  <w:style w:type="table" w:styleId="92">
+  <w:style w:type="table" w:styleId="781">
     <w:name w:val="List Table 4 - Accent 3"/>
-    <w:basedOn w:val="665"/>
+    <w:basedOn w:val="887"/>
     <w:uiPriority w:val="99"/>
     <w:pPr>
       <w:pBdr/>
@@ -19134,9 +19156,9 @@
       </w:tcPr>
     </w:tblStylePr>
   </w:style>
-  <w:style w:type="table" w:styleId="93">
+  <w:style w:type="table" w:styleId="782">
     <w:name w:val="List Table 4 - Accent 4"/>
-    <w:basedOn w:val="665"/>
+    <w:basedOn w:val="887"/>
     <w:uiPriority w:val="99"/>
     <w:pPr>
       <w:pBdr/>
@@ -19359,9 +19381,9 @@
       </w:tcPr>
     </w:tblStylePr>
   </w:style>
-  <w:style w:type="table" w:styleId="94">
+  <w:style w:type="table" w:styleId="783">
     <w:name w:val="List Table 4 - Accent 5"/>
-    <w:basedOn w:val="665"/>
+    <w:basedOn w:val="887"/>
     <w:uiPriority w:val="99"/>
     <w:pPr>
       <w:pBdr/>
@@ -19584,9 +19606,9 @@
       </w:tcPr>
     </w:tblStylePr>
   </w:style>
-  <w:style w:type="table" w:styleId="95">
+  <w:style w:type="table" w:styleId="784">
     <w:name w:val="List Table 4 - Accent 6"/>
-    <w:basedOn w:val="665"/>
+    <w:basedOn w:val="887"/>
     <w:uiPriority w:val="99"/>
     <w:pPr>
       <w:pBdr/>
@@ -19809,9 +19831,9 @@
       </w:tcPr>
     </w:tblStylePr>
   </w:style>
-  <w:style w:type="table" w:styleId="96">
+  <w:style w:type="table" w:styleId="785">
     <w:name w:val="List Table 5 Dark"/>
-    <w:basedOn w:val="665"/>
+    <w:basedOn w:val="887"/>
     <w:uiPriority w:val="99"/>
     <w:pPr>
       <w:pBdr/>
@@ -20051,9 +20073,9 @@
       </w:tcPr>
     </w:tblStylePr>
   </w:style>
-  <w:style w:type="table" w:styleId="97">
+  <w:style w:type="table" w:styleId="786">
     <w:name w:val="List Table 5 Dark - Accent 1"/>
-    <w:basedOn w:val="665"/>
+    <w:basedOn w:val="887"/>
     <w:uiPriority w:val="99"/>
     <w:pPr>
       <w:pBdr/>
@@ -20293,9 +20315,9 @@
       </w:tcPr>
     </w:tblStylePr>
   </w:style>
-  <w:style w:type="table" w:styleId="98">
+  <w:style w:type="table" w:styleId="787">
     <w:name w:val="List Table 5 Dark - Accent 2"/>
-    <w:basedOn w:val="665"/>
+    <w:basedOn w:val="887"/>
     <w:uiPriority w:val="99"/>
     <w:pPr>
       <w:pBdr/>
@@ -20535,9 +20557,9 @@
       </w:tcPr>
     </w:tblStylePr>
   </w:style>
-  <w:style w:type="table" w:styleId="99">
+  <w:style w:type="table" w:styleId="788">
     <w:name w:val="List Table 5 Dark - Accent 3"/>
-    <w:basedOn w:val="665"/>
+    <w:basedOn w:val="887"/>
     <w:uiPriority w:val="99"/>
     <w:pPr>
       <w:pBdr/>
@@ -20777,9 +20799,9 @@
       </w:tcPr>
     </w:tblStylePr>
   </w:style>
-  <w:style w:type="table" w:styleId="100">
+  <w:style w:type="table" w:styleId="789">
     <w:name w:val="List Table 5 Dark - Accent 4"/>
-    <w:basedOn w:val="665"/>
+    <w:basedOn w:val="887"/>
     <w:uiPriority w:val="99"/>
     <w:pPr>
       <w:pBdr/>
@@ -21019,9 +21041,9 @@
       </w:tcPr>
     </w:tblStylePr>
   </w:style>
-  <w:style w:type="table" w:styleId="101">
+  <w:style w:type="table" w:styleId="790">
     <w:name w:val="List Table 5 Dark - Accent 5"/>
-    <w:basedOn w:val="665"/>
+    <w:basedOn w:val="887"/>
     <w:uiPriority w:val="99"/>
     <w:pPr>
       <w:pBdr/>
@@ -21261,9 +21283,9 @@
       </w:tcPr>
     </w:tblStylePr>
   </w:style>
-  <w:style w:type="table" w:styleId="102">
+  <w:style w:type="table" w:styleId="791">
     <w:name w:val="List Table 5 Dark - Accent 6"/>
-    <w:basedOn w:val="665"/>
+    <w:basedOn w:val="887"/>
     <w:uiPriority w:val="99"/>
     <w:pPr>
       <w:pBdr/>
@@ -21503,9 +21525,9 @@
       </w:tcPr>
     </w:tblStylePr>
   </w:style>
-  <w:style w:type="table" w:styleId="103">
+  <w:style w:type="table" w:styleId="792">
     <w:name w:val="List Table 6 Colorful"/>
-    <w:basedOn w:val="665"/>
+    <w:basedOn w:val="887"/>
     <w:uiPriority w:val="99"/>
     <w:pPr>
       <w:pBdr/>
@@ -21726,9 +21748,9 @@
       </w:tcPr>
     </w:tblStylePr>
   </w:style>
-  <w:style w:type="table" w:styleId="104">
+  <w:style w:type="table" w:styleId="793">
     <w:name w:val="List Table 6 Colorful - Accent 1"/>
-    <w:basedOn w:val="665"/>
+    <w:basedOn w:val="887"/>
     <w:uiPriority w:val="99"/>
     <w:pPr>
       <w:pBdr/>
@@ -21949,9 +21971,9 @@
       </w:tcPr>
     </w:tblStylePr>
   </w:style>
-  <w:style w:type="table" w:styleId="105">
+  <w:style w:type="table" w:styleId="794">
     <w:name w:val="List Table 6 Colorful - Accent 2"/>
-    <w:basedOn w:val="665"/>
+    <w:basedOn w:val="887"/>
     <w:uiPriority w:val="99"/>
     <w:pPr>
       <w:pBdr/>
@@ -22172,9 +22194,9 @@
       </w:tcPr>
     </w:tblStylePr>
   </w:style>
-  <w:style w:type="table" w:styleId="106">
+  <w:style w:type="table" w:styleId="795">
     <w:name w:val="List Table 6 Colorful - Accent 3"/>
-    <w:basedOn w:val="665"/>
+    <w:basedOn w:val="887"/>
     <w:uiPriority w:val="99"/>
     <w:pPr>
       <w:pBdr/>
@@ -22395,9 +22417,9 @@
       </w:tcPr>
     </w:tblStylePr>
   </w:style>
-  <w:style w:type="table" w:styleId="107">
+  <w:style w:type="table" w:styleId="796">
     <w:name w:val="List Table 6 Colorful - Accent 4"/>
-    <w:basedOn w:val="665"/>
+    <w:basedOn w:val="887"/>
     <w:uiPriority w:val="99"/>
     <w:pPr>
       <w:pBdr/>
@@ -22618,9 +22640,9 @@
       </w:tcPr>
     </w:tblStylePr>
   </w:style>
-  <w:style w:type="table" w:styleId="108">
+  <w:style w:type="table" w:styleId="797">
     <w:name w:val="List Table 6 Colorful - Accent 5"/>
-    <w:basedOn w:val="665"/>
+    <w:basedOn w:val="887"/>
     <w:uiPriority w:val="99"/>
     <w:pPr>
       <w:pBdr/>
@@ -22841,9 +22863,9 @@
       </w:tcPr>
     </w:tblStylePr>
   </w:style>
-  <w:style w:type="table" w:styleId="109">
+  <w:style w:type="table" w:styleId="798">
     <w:name w:val="List Table 6 Colorful - Accent 6"/>
-    <w:basedOn w:val="665"/>
+    <w:basedOn w:val="887"/>
     <w:uiPriority w:val="99"/>
     <w:pPr>
       <w:pBdr/>
@@ -23064,9 +23086,9 @@
       </w:tcPr>
     </w:tblStylePr>
   </w:style>
-  <w:style w:type="table" w:styleId="110">
+  <w:style w:type="table" w:styleId="799">
     <w:name w:val="List Table 7 Colorful"/>
-    <w:basedOn w:val="665"/>
+    <w:basedOn w:val="887"/>
     <w:uiPriority w:val="99"/>
     <w:pPr>
       <w:pBdr/>
@@ -23165,11 +23187,11 @@
         <w:tblBorders/>
       </w:tblPr>
       <w:tcPr>
-        <w:shd w:color="ffffff"/>
+        <w:shd w:val="clear" w:color="ffffff"/>
         <w:tcBorders>
-          <w:top w:val="none"/>
-          <w:left w:val="none"/>
-          <w:bottom w:val="none"/>
+          <w:top w:val="none" w:color="000000" w:sz="4" w:space="0"/>
+          <w:left w:val="none" w:color="000000" w:sz="4" w:space="0"/>
+          <w:bottom w:val="none" w:color="000000" w:sz="4" w:space="0"/>
           <w:right w:val="single" w:color="000000" w:themeColor="text1" w:themeTint="80" w:sz="4" w:space="0"/>
         </w:tcBorders>
       </w:tcPr>
@@ -23192,10 +23214,10 @@
       <w:tcPr>
         <w:shd w:val="clear" w:color="ffffff" w:themeColor="light1" w:fill="ffffff" w:themeFill="light1"/>
         <w:tcBorders>
-          <w:top w:val="none"/>
-          <w:left w:val="none"/>
+          <w:top w:val="none" w:color="000000" w:sz="4" w:space="0"/>
+          <w:left w:val="none" w:color="000000" w:sz="4" w:space="0"/>
           <w:bottom w:val="single" w:color="000000" w:themeColor="text1" w:themeTint="80" w:sz="4" w:space="0"/>
-          <w:right w:val="none"/>
+          <w:right w:val="none" w:color="000000" w:sz="4" w:space="0"/>
         </w:tcBorders>
       </w:tcPr>
     </w:tblStylePr>
@@ -23215,12 +23237,12 @@
         <w:tblBorders/>
       </w:tblPr>
       <w:tcPr>
-        <w:shd w:color="ffffff"/>
+        <w:shd w:val="clear" w:color="ffffff"/>
         <w:tcBorders>
-          <w:top w:val="none"/>
+          <w:top w:val="none" w:color="000000" w:sz="4" w:space="0"/>
           <w:left w:val="single" w:color="000000" w:themeColor="text1" w:themeTint="80" w:sz="4" w:space="0"/>
-          <w:bottom w:val="none"/>
-          <w:right w:val="none"/>
+          <w:bottom w:val="none" w:color="000000" w:sz="4" w:space="0"/>
+          <w:right w:val="none" w:color="000000" w:sz="4" w:space="0"/>
         </w:tcBorders>
       </w:tcPr>
     </w:tblStylePr>
@@ -23243,9 +23265,9 @@
         <w:shd w:val="clear" w:color="ffffff" w:themeColor="light1" w:fill="ffffff" w:themeFill="light1"/>
         <w:tcBorders>
           <w:top w:val="single" w:color="000000" w:themeColor="text1" w:themeTint="80" w:sz="4" w:space="0"/>
-          <w:left w:val="none"/>
-          <w:bottom w:val="none"/>
-          <w:right w:val="none"/>
+          <w:left w:val="none" w:color="000000" w:sz="4" w:space="0"/>
+          <w:bottom w:val="none" w:color="000000" w:sz="4" w:space="0"/>
+          <w:right w:val="none" w:color="000000" w:sz="4" w:space="0"/>
         </w:tcBorders>
       </w:tcPr>
     </w:tblStylePr>
@@ -23320,9 +23342,9 @@
       </w:tcPr>
     </w:tblStylePr>
   </w:style>
-  <w:style w:type="table" w:styleId="111">
+  <w:style w:type="table" w:styleId="800">
     <w:name w:val="List Table 7 Colorful - Accent 1"/>
-    <w:basedOn w:val="665"/>
+    <w:basedOn w:val="887"/>
     <w:uiPriority w:val="99"/>
     <w:pPr>
       <w:pBdr/>
@@ -23421,11 +23443,11 @@
         <w:tblBorders/>
       </w:tblPr>
       <w:tcPr>
-        <w:shd w:color="ffffff"/>
+        <w:shd w:val="clear" w:color="ffffff"/>
         <w:tcBorders>
-          <w:top w:val="none"/>
-          <w:left w:val="none"/>
-          <w:bottom w:val="none"/>
+          <w:top w:val="none" w:color="000000" w:sz="4" w:space="0"/>
+          <w:left w:val="none" w:color="000000" w:sz="4" w:space="0"/>
+          <w:bottom w:val="none" w:color="000000" w:sz="4" w:space="0"/>
           <w:right w:val="single" w:color="000000" w:themeColor="accent1" w:sz="4" w:space="0"/>
         </w:tcBorders>
       </w:tcPr>
@@ -23448,10 +23470,10 @@
       <w:tcPr>
         <w:shd w:val="clear" w:color="ffffff" w:themeColor="light1" w:fill="ffffff" w:themeFill="light1"/>
         <w:tcBorders>
-          <w:top w:val="none"/>
-          <w:left w:val="none"/>
+          <w:top w:val="none" w:color="000000" w:sz="4" w:space="0"/>
+          <w:left w:val="none" w:color="000000" w:sz="4" w:space="0"/>
           <w:bottom w:val="single" w:color="000000" w:themeColor="accent1" w:sz="4" w:space="0"/>
-          <w:right w:val="none"/>
+          <w:right w:val="none" w:color="000000" w:sz="4" w:space="0"/>
         </w:tcBorders>
       </w:tcPr>
     </w:tblStylePr>
@@ -23471,12 +23493,12 @@
         <w:tblBorders/>
       </w:tblPr>
       <w:tcPr>
-        <w:shd w:color="ffffff"/>
+        <w:shd w:val="clear" w:color="ffffff"/>
         <w:tcBorders>
-          <w:top w:val="none"/>
+          <w:top w:val="none" w:color="000000" w:sz="4" w:space="0"/>
           <w:left w:val="single" w:color="000000" w:themeColor="accent1" w:sz="4" w:space="0"/>
-          <w:bottom w:val="none"/>
-          <w:right w:val="none"/>
+          <w:bottom w:val="none" w:color="000000" w:sz="4" w:space="0"/>
+          <w:right w:val="none" w:color="000000" w:sz="4" w:space="0"/>
         </w:tcBorders>
       </w:tcPr>
     </w:tblStylePr>
@@ -23499,9 +23521,9 @@
         <w:shd w:val="clear" w:color="ffffff" w:themeColor="light1" w:fill="ffffff" w:themeFill="light1"/>
         <w:tcBorders>
           <w:top w:val="single" w:color="000000" w:themeColor="accent1" w:sz="4" w:space="0"/>
-          <w:left w:val="none"/>
-          <w:bottom w:val="none"/>
-          <w:right w:val="none"/>
+          <w:left w:val="none" w:color="000000" w:sz="4" w:space="0"/>
+          <w:bottom w:val="none" w:color="000000" w:sz="4" w:space="0"/>
+          <w:right w:val="none" w:color="000000" w:sz="4" w:space="0"/>
         </w:tcBorders>
       </w:tcPr>
     </w:tblStylePr>
@@ -23576,9 +23598,9 @@
       </w:tcPr>
     </w:tblStylePr>
   </w:style>
-  <w:style w:type="table" w:styleId="112">
+  <w:style w:type="table" w:styleId="801">
     <w:name w:val="List Table 7 Colorful - Accent 2"/>
-    <w:basedOn w:val="665"/>
+    <w:basedOn w:val="887"/>
     <w:uiPriority w:val="99"/>
     <w:pPr>
       <w:pBdr/>
@@ -23677,11 +23699,11 @@
         <w:tblBorders/>
       </w:tblPr>
       <w:tcPr>
-        <w:shd w:color="ffffff"/>
+        <w:shd w:val="clear" w:color="ffffff"/>
         <w:tcBorders>
-          <w:top w:val="none"/>
-          <w:left w:val="none"/>
-          <w:bottom w:val="none"/>
+          <w:top w:val="none" w:color="000000" w:sz="4" w:space="0"/>
+          <w:left w:val="none" w:color="000000" w:sz="4" w:space="0"/>
+          <w:bottom w:val="none" w:color="000000" w:sz="4" w:space="0"/>
           <w:right w:val="single" w:color="000000" w:themeColor="accent2" w:themeTint="97" w:sz="4" w:space="0"/>
         </w:tcBorders>
       </w:tcPr>
@@ -23704,10 +23726,10 @@
       <w:tcPr>
         <w:shd w:val="clear" w:color="ffffff" w:themeColor="light1" w:fill="ffffff" w:themeFill="light1"/>
         <w:tcBorders>
-          <w:top w:val="none"/>
-          <w:left w:val="none"/>
+          <w:top w:val="none" w:color="000000" w:sz="4" w:space="0"/>
+          <w:left w:val="none" w:color="000000" w:sz="4" w:space="0"/>
           <w:bottom w:val="single" w:color="000000" w:themeColor="accent2" w:themeTint="97" w:sz="4" w:space="0"/>
-          <w:right w:val="none"/>
+          <w:right w:val="none" w:color="000000" w:sz="4" w:space="0"/>
         </w:tcBorders>
       </w:tcPr>
     </w:tblStylePr>
@@ -23727,12 +23749,12 @@
         <w:tblBorders/>
       </w:tblPr>
       <w:tcPr>
-        <w:shd w:color="ffffff"/>
+        <w:shd w:val="clear" w:color="ffffff"/>
         <w:tcBorders>
-          <w:top w:val="none"/>
+          <w:top w:val="none" w:color="000000" w:sz="4" w:space="0"/>
           <w:left w:val="single" w:color="000000" w:themeColor="accent2" w:themeTint="97" w:sz="4" w:space="0"/>
-          <w:bottom w:val="none"/>
-          <w:right w:val="none"/>
+          <w:bottom w:val="none" w:color="000000" w:sz="4" w:space="0"/>
+          <w:right w:val="none" w:color="000000" w:sz="4" w:space="0"/>
         </w:tcBorders>
       </w:tcPr>
     </w:tblStylePr>
@@ -23755,9 +23777,9 @@
         <w:shd w:val="clear" w:color="ffffff" w:themeColor="light1" w:fill="ffffff" w:themeFill="light1"/>
         <w:tcBorders>
           <w:top w:val="single" w:color="000000" w:themeColor="accent2" w:themeTint="97" w:sz="4" w:space="0"/>
-          <w:left w:val="none"/>
-          <w:bottom w:val="none"/>
-          <w:right w:val="none"/>
+          <w:left w:val="none" w:color="000000" w:sz="4" w:space="0"/>
+          <w:bottom w:val="none" w:color="000000" w:sz="4" w:space="0"/>
+          <w:right w:val="none" w:color="000000" w:sz="4" w:space="0"/>
         </w:tcBorders>
       </w:tcPr>
     </w:tblStylePr>
@@ -23832,9 +23854,9 @@
       </w:tcPr>
     </w:tblStylePr>
   </w:style>
-  <w:style w:type="table" w:styleId="113">
+  <w:style w:type="table" w:styleId="802">
     <w:name w:val="List Table 7 Colorful - Accent 3"/>
-    <w:basedOn w:val="665"/>
+    <w:basedOn w:val="887"/>
     <w:uiPriority w:val="99"/>
     <w:pPr>
       <w:pBdr/>
@@ -23933,11 +23955,11 @@
         <w:tblBorders/>
       </w:tblPr>
       <w:tcPr>
-        <w:shd w:color="ffffff"/>
+        <w:shd w:val="clear" w:color="ffffff"/>
         <w:tcBorders>
-          <w:top w:val="none"/>
-          <w:left w:val="none"/>
-          <w:bottom w:val="none"/>
+          <w:top w:val="none" w:color="000000" w:sz="4" w:space="0"/>
+          <w:left w:val="none" w:color="000000" w:sz="4" w:space="0"/>
+          <w:bottom w:val="none" w:color="000000" w:sz="4" w:space="0"/>
           <w:right w:val="single" w:color="000000" w:themeColor="accent3" w:themeTint="98" w:sz="4" w:space="0"/>
         </w:tcBorders>
       </w:tcPr>
@@ -23960,10 +23982,10 @@
       <w:tcPr>
         <w:shd w:val="clear" w:color="ffffff" w:themeColor="light1" w:fill="ffffff" w:themeFill="light1"/>
         <w:tcBorders>
-          <w:top w:val="none"/>
-          <w:left w:val="none"/>
+          <w:top w:val="none" w:color="000000" w:sz="4" w:space="0"/>
+          <w:left w:val="none" w:color="000000" w:sz="4" w:space="0"/>
           <w:bottom w:val="single" w:color="000000" w:themeColor="accent3" w:themeTint="98" w:sz="4" w:space="0"/>
-          <w:right w:val="none"/>
+          <w:right w:val="none" w:color="000000" w:sz="4" w:space="0"/>
         </w:tcBorders>
       </w:tcPr>
     </w:tblStylePr>
@@ -23983,12 +24005,12 @@
         <w:tblBorders/>
       </w:tblPr>
       <w:tcPr>
-        <w:shd w:color="ffffff"/>
+        <w:shd w:val="clear" w:color="ffffff"/>
         <w:tcBorders>
-          <w:top w:val="none"/>
+          <w:top w:val="none" w:color="000000" w:sz="4" w:space="0"/>
           <w:left w:val="single" w:color="000000" w:themeColor="accent3" w:themeTint="98" w:sz="4" w:space="0"/>
-          <w:bottom w:val="none"/>
-          <w:right w:val="none"/>
+          <w:bottom w:val="none" w:color="000000" w:sz="4" w:space="0"/>
+          <w:right w:val="none" w:color="000000" w:sz="4" w:space="0"/>
         </w:tcBorders>
       </w:tcPr>
     </w:tblStylePr>
@@ -24011,9 +24033,9 @@
         <w:shd w:val="clear" w:color="ffffff" w:themeColor="light1" w:fill="ffffff" w:themeFill="light1"/>
         <w:tcBorders>
           <w:top w:val="single" w:color="000000" w:themeColor="accent3" w:themeTint="98" w:sz="4" w:space="0"/>
-          <w:left w:val="none"/>
-          <w:bottom w:val="none"/>
-          <w:right w:val="none"/>
+          <w:left w:val="none" w:color="000000" w:sz="4" w:space="0"/>
+          <w:bottom w:val="none" w:color="000000" w:sz="4" w:space="0"/>
+          <w:right w:val="none" w:color="000000" w:sz="4" w:space="0"/>
         </w:tcBorders>
       </w:tcPr>
     </w:tblStylePr>
@@ -24088,9 +24110,9 @@
       </w:tcPr>
     </w:tblStylePr>
   </w:style>
-  <w:style w:type="table" w:styleId="114">
+  <w:style w:type="table" w:styleId="803">
     <w:name w:val="List Table 7 Colorful - Accent 4"/>
-    <w:basedOn w:val="665"/>
+    <w:basedOn w:val="887"/>
     <w:uiPriority w:val="99"/>
     <w:pPr>
       <w:pBdr/>
@@ -24189,11 +24211,11 @@
         <w:tblBorders/>
       </w:tblPr>
       <w:tcPr>
-        <w:shd w:color="ffffff"/>
+        <w:shd w:val="clear" w:color="ffffff"/>
         <w:tcBorders>
-          <w:top w:val="none"/>
-          <w:left w:val="none"/>
-          <w:bottom w:val="none"/>
+          <w:top w:val="none" w:color="000000" w:sz="4" w:space="0"/>
+          <w:left w:val="none" w:color="000000" w:sz="4" w:space="0"/>
+          <w:bottom w:val="none" w:color="000000" w:sz="4" w:space="0"/>
           <w:right w:val="single" w:color="000000" w:themeColor="accent4" w:themeTint="9A" w:sz="4" w:space="0"/>
         </w:tcBorders>
       </w:tcPr>
@@ -24216,10 +24238,10 @@
       <w:tcPr>
         <w:shd w:val="clear" w:color="ffffff" w:themeColor="light1" w:fill="ffffff" w:themeFill="light1"/>
         <w:tcBorders>
-          <w:top w:val="none"/>
-          <w:left w:val="none"/>
+          <w:top w:val="none" w:color="000000" w:sz="4" w:space="0"/>
+          <w:left w:val="none" w:color="000000" w:sz="4" w:space="0"/>
           <w:bottom w:val="single" w:color="000000" w:themeColor="accent4" w:themeTint="9A" w:sz="4" w:space="0"/>
-          <w:right w:val="none"/>
+          <w:right w:val="none" w:color="000000" w:sz="4" w:space="0"/>
         </w:tcBorders>
       </w:tcPr>
     </w:tblStylePr>
@@ -24239,12 +24261,12 @@
         <w:tblBorders/>
       </w:tblPr>
       <w:tcPr>
-        <w:shd w:color="ffffff"/>
+        <w:shd w:val="clear" w:color="ffffff"/>
         <w:tcBorders>
-          <w:top w:val="none"/>
+          <w:top w:val="none" w:color="000000" w:sz="4" w:space="0"/>
           <w:left w:val="single" w:color="000000" w:themeColor="accent4" w:themeTint="9A" w:sz="4" w:space="0"/>
-          <w:bottom w:val="none"/>
-          <w:right w:val="none"/>
+          <w:bottom w:val="none" w:color="000000" w:sz="4" w:space="0"/>
+          <w:right w:val="none" w:color="000000" w:sz="4" w:space="0"/>
         </w:tcBorders>
       </w:tcPr>
     </w:tblStylePr>
@@ -24267,9 +24289,9 @@
         <w:shd w:val="clear" w:color="ffffff" w:themeColor="light1" w:fill="ffffff" w:themeFill="light1"/>
         <w:tcBorders>
           <w:top w:val="single" w:color="000000" w:themeColor="accent4" w:themeTint="9A" w:sz="4" w:space="0"/>
-          <w:left w:val="none"/>
-          <w:bottom w:val="none"/>
-          <w:right w:val="none"/>
+          <w:left w:val="none" w:color="000000" w:sz="4" w:space="0"/>
+          <w:bottom w:val="none" w:color="000000" w:sz="4" w:space="0"/>
+          <w:right w:val="none" w:color="000000" w:sz="4" w:space="0"/>
         </w:tcBorders>
       </w:tcPr>
     </w:tblStylePr>
@@ -24344,9 +24366,9 @@
       </w:tcPr>
     </w:tblStylePr>
   </w:style>
-  <w:style w:type="table" w:styleId="115">
+  <w:style w:type="table" w:styleId="804">
     <w:name w:val="List Table 7 Colorful - Accent 5"/>
-    <w:basedOn w:val="665"/>
+    <w:basedOn w:val="887"/>
     <w:uiPriority w:val="99"/>
     <w:pPr>
       <w:pBdr/>
@@ -24445,11 +24467,11 @@
         <w:tblBorders/>
       </w:tblPr>
       <w:tcPr>
-        <w:shd w:color="ffffff"/>
+        <w:shd w:val="clear" w:color="ffffff"/>
         <w:tcBorders>
-          <w:top w:val="none"/>
-          <w:left w:val="none"/>
-          <w:bottom w:val="none"/>
+          <w:top w:val="none" w:color="000000" w:sz="4" w:space="0"/>
+          <w:left w:val="none" w:color="000000" w:sz="4" w:space="0"/>
+          <w:bottom w:val="none" w:color="000000" w:sz="4" w:space="0"/>
           <w:right w:val="single" w:color="000000" w:themeColor="accent5" w:themeTint="9A" w:sz="4" w:space="0"/>
         </w:tcBorders>
       </w:tcPr>
@@ -24472,10 +24494,10 @@
       <w:tcPr>
         <w:shd w:val="clear" w:color="ffffff" w:themeColor="light1" w:fill="ffffff" w:themeFill="light1"/>
         <w:tcBorders>
-          <w:top w:val="none"/>
-          <w:left w:val="none"/>
+          <w:top w:val="none" w:color="000000" w:sz="4" w:space="0"/>
+          <w:left w:val="none" w:color="000000" w:sz="4" w:space="0"/>
           <w:bottom w:val="single" w:color="000000" w:themeColor="accent5" w:themeTint="9A" w:sz="4" w:space="0"/>
-          <w:right w:val="none"/>
+          <w:right w:val="none" w:color="000000" w:sz="4" w:space="0"/>
         </w:tcBorders>
       </w:tcPr>
     </w:tblStylePr>
@@ -24495,12 +24517,12 @@
         <w:tblBorders/>
       </w:tblPr>
       <w:tcPr>
-        <w:shd w:color="ffffff"/>
+        <w:shd w:val="clear" w:color="ffffff"/>
         <w:tcBorders>
-          <w:top w:val="none"/>
+          <w:top w:val="none" w:color="000000" w:sz="4" w:space="0"/>
           <w:left w:val="single" w:color="000000" w:themeColor="accent5" w:themeTint="9A" w:sz="4" w:space="0"/>
-          <w:bottom w:val="none"/>
-          <w:right w:val="none"/>
+          <w:bottom w:val="none" w:color="000000" w:sz="4" w:space="0"/>
+          <w:right w:val="none" w:color="000000" w:sz="4" w:space="0"/>
         </w:tcBorders>
       </w:tcPr>
     </w:tblStylePr>
@@ -24523,9 +24545,9 @@
         <w:shd w:val="clear" w:color="ffffff" w:themeColor="light1" w:fill="ffffff" w:themeFill="light1"/>
         <w:tcBorders>
           <w:top w:val="single" w:color="000000" w:themeColor="accent5" w:themeTint="9A" w:sz="4" w:space="0"/>
-          <w:left w:val="none"/>
-          <w:bottom w:val="none"/>
-          <w:right w:val="none"/>
+          <w:left w:val="none" w:color="000000" w:sz="4" w:space="0"/>
+          <w:bottom w:val="none" w:color="000000" w:sz="4" w:space="0"/>
+          <w:right w:val="none" w:color="000000" w:sz="4" w:space="0"/>
         </w:tcBorders>
       </w:tcPr>
     </w:tblStylePr>
@@ -24600,9 +24622,9 @@
       </w:tcPr>
     </w:tblStylePr>
   </w:style>
-  <w:style w:type="table" w:styleId="116">
+  <w:style w:type="table" w:styleId="805">
     <w:name w:val="List Table 7 Colorful - Accent 6"/>
-    <w:basedOn w:val="665"/>
+    <w:basedOn w:val="887"/>
     <w:uiPriority w:val="99"/>
     <w:pPr>
       <w:pBdr/>
@@ -24701,11 +24723,11 @@
         <w:tblBorders/>
       </w:tblPr>
       <w:tcPr>
-        <w:shd w:color="ffffff"/>
+        <w:shd w:val="clear" w:color="ffffff"/>
         <w:tcBorders>
-          <w:top w:val="none"/>
-          <w:left w:val="none"/>
-          <w:bottom w:val="none"/>
+          <w:top w:val="none" w:color="000000" w:sz="4" w:space="0"/>
+          <w:left w:val="none" w:color="000000" w:sz="4" w:space="0"/>
+          <w:bottom w:val="none" w:color="000000" w:sz="4" w:space="0"/>
           <w:right w:val="single" w:color="000000" w:themeColor="accent6" w:themeTint="98" w:sz="4" w:space="0"/>
         </w:tcBorders>
       </w:tcPr>
@@ -24728,10 +24750,10 @@
       <w:tcPr>
         <w:shd w:val="clear" w:color="ffffff" w:themeColor="light1" w:fill="ffffff" w:themeFill="light1"/>
         <w:tcBorders>
-          <w:top w:val="none"/>
-          <w:left w:val="none"/>
+          <w:top w:val="none" w:color="000000" w:sz="4" w:space="0"/>
+          <w:left w:val="none" w:color="000000" w:sz="4" w:space="0"/>
           <w:bottom w:val="single" w:color="000000" w:themeColor="accent6" w:themeTint="98" w:sz="4" w:space="0"/>
-          <w:right w:val="none"/>
+          <w:right w:val="none" w:color="000000" w:sz="4" w:space="0"/>
         </w:tcBorders>
       </w:tcPr>
     </w:tblStylePr>
@@ -24751,12 +24773,12 @@
         <w:tblBorders/>
       </w:tblPr>
       <w:tcPr>
-        <w:shd w:color="ffffff"/>
+        <w:shd w:val="clear" w:color="ffffff"/>
         <w:tcBorders>
-          <w:top w:val="none"/>
+          <w:top w:val="none" w:color="000000" w:sz="4" w:space="0"/>
           <w:left w:val="single" w:color="000000" w:themeColor="accent6" w:themeTint="98" w:sz="4" w:space="0"/>
-          <w:bottom w:val="none"/>
-          <w:right w:val="none"/>
+          <w:bottom w:val="none" w:color="000000" w:sz="4" w:space="0"/>
+          <w:right w:val="none" w:color="000000" w:sz="4" w:space="0"/>
         </w:tcBorders>
       </w:tcPr>
     </w:tblStylePr>
@@ -24779,9 +24801,9 @@
         <w:shd w:val="clear" w:color="ffffff" w:themeColor="light1" w:fill="ffffff" w:themeFill="light1"/>
         <w:tcBorders>
           <w:top w:val="single" w:color="000000" w:themeColor="accent6" w:themeTint="98" w:sz="4" w:space="0"/>
-          <w:left w:val="none"/>
-          <w:bottom w:val="none"/>
-          <w:right w:val="none"/>
+          <w:left w:val="none" w:color="000000" w:sz="4" w:space="0"/>
+          <w:bottom w:val="none" w:color="000000" w:sz="4" w:space="0"/>
+          <w:right w:val="none" w:color="000000" w:sz="4" w:space="0"/>
         </w:tcBorders>
       </w:tcPr>
     </w:tblStylePr>
@@ -24856,9 +24878,9 @@
       </w:tcPr>
     </w:tblStylePr>
   </w:style>
-  <w:style w:type="table" w:styleId="117">
+  <w:style w:type="table" w:styleId="806">
     <w:name w:val="Lined - Accent"/>
-    <w:basedOn w:val="665"/>
+    <w:basedOn w:val="887"/>
     <w:uiPriority w:val="99"/>
     <w:pPr>
       <w:pBdr/>
@@ -25093,9 +25115,9 @@
       </w:tcPr>
     </w:tblStylePr>
   </w:style>
-  <w:style w:type="table" w:styleId="118">
+  <w:style w:type="table" w:styleId="807">
     <w:name w:val="Lined - Accent 1"/>
-    <w:basedOn w:val="665"/>
+    <w:basedOn w:val="887"/>
     <w:uiPriority w:val="99"/>
     <w:pPr>
       <w:pBdr/>
@@ -25330,9 +25352,9 @@
       </w:tcPr>
     </w:tblStylePr>
   </w:style>
-  <w:style w:type="table" w:styleId="119">
+  <w:style w:type="table" w:styleId="808">
     <w:name w:val="Lined - Accent 2"/>
-    <w:basedOn w:val="665"/>
+    <w:basedOn w:val="887"/>
     <w:uiPriority w:val="99"/>
     <w:pPr>
       <w:pBdr/>
@@ -25567,9 +25589,9 @@
       </w:tcPr>
     </w:tblStylePr>
   </w:style>
-  <w:style w:type="table" w:styleId="120">
+  <w:style w:type="table" w:styleId="809">
     <w:name w:val="Lined - Accent 3"/>
-    <w:basedOn w:val="665"/>
+    <w:basedOn w:val="887"/>
     <w:uiPriority w:val="99"/>
     <w:pPr>
       <w:pBdr/>
@@ -25804,9 +25826,9 @@
       </w:tcPr>
     </w:tblStylePr>
   </w:style>
-  <w:style w:type="table" w:styleId="121">
+  <w:style w:type="table" w:styleId="810">
     <w:name w:val="Lined - Accent 4"/>
-    <w:basedOn w:val="665"/>
+    <w:basedOn w:val="887"/>
     <w:uiPriority w:val="99"/>
     <w:pPr>
       <w:pBdr/>
@@ -26041,9 +26063,9 @@
       </w:tcPr>
     </w:tblStylePr>
   </w:style>
-  <w:style w:type="table" w:styleId="122">
+  <w:style w:type="table" w:styleId="811">
     <w:name w:val="Lined - Accent 5"/>
-    <w:basedOn w:val="665"/>
+    <w:basedOn w:val="887"/>
     <w:uiPriority w:val="99"/>
     <w:pPr>
       <w:pBdr/>
@@ -26278,9 +26300,9 @@
       </w:tcPr>
     </w:tblStylePr>
   </w:style>
-  <w:style w:type="table" w:styleId="123">
+  <w:style w:type="table" w:styleId="812">
     <w:name w:val="Lined - Accent 6"/>
-    <w:basedOn w:val="665"/>
+    <w:basedOn w:val="887"/>
     <w:uiPriority w:val="99"/>
     <w:pPr>
       <w:pBdr/>
@@ -26515,9 +26537,9 @@
       </w:tcPr>
     </w:tblStylePr>
   </w:style>
-  <w:style w:type="table" w:styleId="124">
+  <w:style w:type="table" w:styleId="813">
     <w:name w:val="Bordered &amp; Lined - Accent"/>
-    <w:basedOn w:val="665"/>
+    <w:basedOn w:val="887"/>
     <w:uiPriority w:val="99"/>
     <w:pPr>
       <w:pBdr/>
@@ -26759,9 +26781,9 @@
       </w:tcPr>
     </w:tblStylePr>
   </w:style>
-  <w:style w:type="table" w:styleId="125">
+  <w:style w:type="table" w:styleId="814">
     <w:name w:val="Bordered &amp; Lined - Accent 1"/>
-    <w:basedOn w:val="665"/>
+    <w:basedOn w:val="887"/>
     <w:uiPriority w:val="99"/>
     <w:pPr>
       <w:pBdr/>
@@ -27003,9 +27025,9 @@
       </w:tcPr>
     </w:tblStylePr>
   </w:style>
-  <w:style w:type="table" w:styleId="126">
+  <w:style w:type="table" w:styleId="815">
     <w:name w:val="Bordered &amp; Lined - Accent 2"/>
-    <w:basedOn w:val="665"/>
+    <w:basedOn w:val="887"/>
     <w:uiPriority w:val="99"/>
     <w:pPr>
       <w:pBdr/>
@@ -27247,9 +27269,9 @@
       </w:tcPr>
     </w:tblStylePr>
   </w:style>
-  <w:style w:type="table" w:styleId="127">
+  <w:style w:type="table" w:styleId="816">
     <w:name w:val="Bordered &amp; Lined - Accent 3"/>
-    <w:basedOn w:val="665"/>
+    <w:basedOn w:val="887"/>
     <w:uiPriority w:val="99"/>
     <w:pPr>
       <w:pBdr/>
@@ -27491,9 +27513,9 @@
       </w:tcPr>
     </w:tblStylePr>
   </w:style>
-  <w:style w:type="table" w:styleId="128">
+  <w:style w:type="table" w:styleId="817">
     <w:name w:val="Bordered &amp; Lined - Accent 4"/>
-    <w:basedOn w:val="665"/>
+    <w:basedOn w:val="887"/>
     <w:uiPriority w:val="99"/>
     <w:pPr>
       <w:pBdr/>
@@ -27735,9 +27757,9 @@
       </w:tcPr>
     </w:tblStylePr>
   </w:style>
-  <w:style w:type="table" w:styleId="129">
+  <w:style w:type="table" w:styleId="818">
     <w:name w:val="Bordered &amp; Lined - Accent 5"/>
-    <w:basedOn w:val="665"/>
+    <w:basedOn w:val="887"/>
     <w:uiPriority w:val="99"/>
     <w:pPr>
       <w:pBdr/>
@@ -27979,9 +28001,9 @@
       </w:tcPr>
     </w:tblStylePr>
   </w:style>
-  <w:style w:type="table" w:styleId="130">
+  <w:style w:type="table" w:styleId="819">
     <w:name w:val="Bordered &amp; Lined - Accent 6"/>
-    <w:basedOn w:val="665"/>
+    <w:basedOn w:val="887"/>
     <w:uiPriority w:val="99"/>
     <w:pPr>
       <w:pBdr/>
@@ -28223,9 +28245,9 @@
       </w:tcPr>
     </w:tblStylePr>
   </w:style>
-  <w:style w:type="table" w:styleId="131">
+  <w:style w:type="table" w:styleId="820">
     <w:name w:val="Bordered"/>
-    <w:basedOn w:val="665"/>
+    <w:basedOn w:val="887"/>
     <w:uiPriority w:val="99"/>
     <w:pPr>
       <w:pBdr/>
@@ -28454,9 +28476,9 @@
       </w:tcPr>
     </w:tblStylePr>
   </w:style>
-  <w:style w:type="table" w:styleId="132">
+  <w:style w:type="table" w:styleId="821">
     <w:name w:val="Bordered - Accent 1"/>
-    <w:basedOn w:val="665"/>
+    <w:basedOn w:val="887"/>
     <w:uiPriority w:val="99"/>
     <w:pPr>
       <w:pBdr/>
@@ -28685,9 +28707,9 @@
       </w:tcPr>
     </w:tblStylePr>
   </w:style>
-  <w:style w:type="table" w:styleId="133">
+  <w:style w:type="table" w:styleId="822">
     <w:name w:val="Bordered - Accent 2"/>
-    <w:basedOn w:val="665"/>
+    <w:basedOn w:val="887"/>
     <w:uiPriority w:val="99"/>
     <w:pPr>
       <w:pBdr/>
@@ -28916,9 +28938,9 @@
       </w:tcPr>
     </w:tblStylePr>
   </w:style>
-  <w:style w:type="table" w:styleId="134">
+  <w:style w:type="table" w:styleId="823">
     <w:name w:val="Bordered - Accent 3"/>
-    <w:basedOn w:val="665"/>
+    <w:basedOn w:val="887"/>
     <w:uiPriority w:val="99"/>
     <w:pPr>
       <w:pBdr/>
@@ -29147,9 +29169,9 @@
       </w:tcPr>
     </w:tblStylePr>
   </w:style>
-  <w:style w:type="table" w:styleId="135">
+  <w:style w:type="table" w:styleId="824">
     <w:name w:val="Bordered - Accent 4"/>
-    <w:basedOn w:val="665"/>
+    <w:basedOn w:val="887"/>
     <w:uiPriority w:val="99"/>
     <w:pPr>
       <w:pBdr/>
@@ -29378,9 +29400,9 @@
       </w:tcPr>
     </w:tblStylePr>
   </w:style>
-  <w:style w:type="table" w:styleId="136">
+  <w:style w:type="table" w:styleId="825">
     <w:name w:val="Bordered - Accent 5"/>
-    <w:basedOn w:val="665"/>
+    <w:basedOn w:val="887"/>
     <w:uiPriority w:val="99"/>
     <w:pPr>
       <w:pBdr/>
@@ -29609,9 +29631,9 @@
       </w:tcPr>
     </w:tblStylePr>
   </w:style>
-  <w:style w:type="table" w:styleId="137">
+  <w:style w:type="table" w:styleId="826">
     <w:name w:val="Bordered - Accent 6"/>
-    <w:basedOn w:val="665"/>
+    <w:basedOn w:val="887"/>
     <w:uiPriority w:val="99"/>
     <w:pPr>
       <w:pBdr/>
@@ -29840,11 +29862,11 @@
       </w:tcPr>
     </w:tblStylePr>
   </w:style>
-  <w:style w:type="paragraph" w:styleId="139">
+  <w:style w:type="paragraph" w:styleId="827">
     <w:name w:val="Heading 1"/>
-    <w:basedOn w:val="664"/>
-    <w:next w:val="664"/>
-    <w:link w:val="150"/>
+    <w:basedOn w:val="886"/>
+    <w:next w:val="886"/>
+    <w:link w:val="837"/>
     <w:uiPriority w:val="9"/>
     <w:qFormat/>
     <w:pPr>
@@ -29862,11 +29884,11 @@
       <w:szCs w:val="40"/>
     </w:rPr>
   </w:style>
-  <w:style w:type="paragraph" w:styleId="140">
+  <w:style w:type="paragraph" w:styleId="828">
     <w:name w:val="Heading 2"/>
-    <w:basedOn w:val="664"/>
-    <w:next w:val="664"/>
-    <w:link w:val="151"/>
+    <w:basedOn w:val="886"/>
+    <w:next w:val="886"/>
+    <w:link w:val="838"/>
     <w:uiPriority w:val="9"/>
     <w:unhideWhenUsed/>
     <w:qFormat/>
@@ -29885,11 +29907,11 @@
       <w:szCs w:val="32"/>
     </w:rPr>
   </w:style>
-  <w:style w:type="paragraph" w:styleId="141">
+  <w:style w:type="paragraph" w:styleId="829">
     <w:name w:val="Heading 3"/>
-    <w:basedOn w:val="664"/>
-    <w:next w:val="664"/>
-    <w:link w:val="152"/>
+    <w:basedOn w:val="886"/>
+    <w:next w:val="886"/>
+    <w:link w:val="839"/>
     <w:uiPriority w:val="9"/>
     <w:unhideWhenUsed/>
     <w:qFormat/>
@@ -29908,11 +29930,11 @@
       <w:szCs w:val="28"/>
     </w:rPr>
   </w:style>
-  <w:style w:type="paragraph" w:styleId="142">
+  <w:style w:type="paragraph" w:styleId="830">
     <w:name w:val="Heading 4"/>
-    <w:basedOn w:val="664"/>
-    <w:next w:val="664"/>
-    <w:link w:val="153"/>
+    <w:basedOn w:val="886"/>
+    <w:next w:val="886"/>
+    <w:link w:val="840"/>
     <w:uiPriority w:val="9"/>
     <w:unhideWhenUsed/>
     <w:qFormat/>
@@ -29931,11 +29953,11 @@
       <w:color w:val="0f4761" w:themeColor="accent1" w:themeShade="BF"/>
     </w:rPr>
   </w:style>
-  <w:style w:type="paragraph" w:styleId="143">
+  <w:style w:type="paragraph" w:styleId="831">
     <w:name w:val="Heading 5"/>
-    <w:basedOn w:val="664"/>
-    <w:next w:val="664"/>
-    <w:link w:val="154"/>
+    <w:basedOn w:val="886"/>
+    <w:next w:val="886"/>
+    <w:link w:val="841"/>
     <w:uiPriority w:val="9"/>
     <w:unhideWhenUsed/>
     <w:qFormat/>
@@ -29952,11 +29974,11 @@
       <w:color w:val="0f4761" w:themeColor="accent1" w:themeShade="BF"/>
     </w:rPr>
   </w:style>
-  <w:style w:type="paragraph" w:styleId="144">
+  <w:style w:type="paragraph" w:styleId="832">
     <w:name w:val="Heading 6"/>
-    <w:basedOn w:val="664"/>
-    <w:next w:val="664"/>
-    <w:link w:val="155"/>
+    <w:basedOn w:val="886"/>
+    <w:next w:val="886"/>
+    <w:link w:val="842"/>
     <w:uiPriority w:val="9"/>
     <w:unhideWhenUsed/>
     <w:qFormat/>
@@ -29975,11 +29997,11 @@
       <w:color w:val="595959" w:themeColor="text1" w:themeTint="A6"/>
     </w:rPr>
   </w:style>
-  <w:style w:type="paragraph" w:styleId="145">
+  <w:style w:type="paragraph" w:styleId="833">
     <w:name w:val="Heading 7"/>
-    <w:basedOn w:val="664"/>
-    <w:next w:val="664"/>
-    <w:link w:val="156"/>
+    <w:basedOn w:val="886"/>
+    <w:next w:val="886"/>
+    <w:link w:val="843"/>
     <w:uiPriority w:val="9"/>
     <w:unhideWhenUsed/>
     <w:qFormat/>
@@ -29996,11 +30018,11 @@
       <w:color w:val="595959" w:themeColor="text1" w:themeTint="A6"/>
     </w:rPr>
   </w:style>
-  <w:style w:type="paragraph" w:styleId="146">
+  <w:style w:type="paragraph" w:styleId="834">
     <w:name w:val="Heading 8"/>
-    <w:basedOn w:val="664"/>
-    <w:next w:val="664"/>
-    <w:link w:val="157"/>
+    <w:basedOn w:val="886"/>
+    <w:next w:val="886"/>
+    <w:link w:val="844"/>
     <w:uiPriority w:val="9"/>
     <w:unhideWhenUsed/>
     <w:qFormat/>
@@ -30019,11 +30041,11 @@
       <w:color w:val="272727" w:themeColor="text1" w:themeTint="D8"/>
     </w:rPr>
   </w:style>
-  <w:style w:type="paragraph" w:styleId="147">
+  <w:style w:type="paragraph" w:styleId="835">
     <w:name w:val="Heading 9"/>
-    <w:basedOn w:val="664"/>
-    <w:next w:val="664"/>
-    <w:link w:val="158"/>
+    <w:basedOn w:val="886"/>
+    <w:next w:val="886"/>
+    <w:link w:val="845"/>
     <w:uiPriority w:val="9"/>
     <w:unhideWhenUsed/>
     <w:qFormat/>
@@ -30042,7 +30064,7 @@
       <w:color w:val="272727" w:themeColor="text1" w:themeTint="D8"/>
     </w:rPr>
   </w:style>
-  <w:style w:type="character" w:styleId="148" w:default="1">
+  <w:style w:type="character" w:styleId="836" w:default="1">
     <w:name w:val="Default Paragraph Font"/>
     <w:uiPriority w:val="1"/>
     <w:semiHidden/>
@@ -30053,10 +30075,10 @@
       <w:ind/>
     </w:pPr>
   </w:style>
-  <w:style w:type="character" w:styleId="150">
+  <w:style w:type="character" w:styleId="837">
     <w:name w:val="Heading 1 Char"/>
-    <w:basedOn w:val="148"/>
-    <w:link w:val="139"/>
+    <w:basedOn w:val="836"/>
+    <w:link w:val="827"/>
     <w:uiPriority w:val="9"/>
     <w:pPr>
       <w:pBdr/>
@@ -30070,10 +30092,10 @@
       <w:szCs w:val="40"/>
     </w:rPr>
   </w:style>
-  <w:style w:type="character" w:styleId="151">
+  <w:style w:type="character" w:styleId="838">
     <w:name w:val="Heading 2 Char"/>
-    <w:basedOn w:val="148"/>
-    <w:link w:val="140"/>
+    <w:basedOn w:val="836"/>
+    <w:link w:val="828"/>
     <w:uiPriority w:val="9"/>
     <w:pPr>
       <w:pBdr/>
@@ -30087,10 +30109,10 @@
       <w:szCs w:val="32"/>
     </w:rPr>
   </w:style>
-  <w:style w:type="character" w:styleId="152">
+  <w:style w:type="character" w:styleId="839">
     <w:name w:val="Heading 3 Char"/>
-    <w:basedOn w:val="148"/>
-    <w:link w:val="141"/>
+    <w:basedOn w:val="836"/>
+    <w:link w:val="829"/>
     <w:uiPriority w:val="9"/>
     <w:pPr>
       <w:pBdr/>
@@ -30104,10 +30126,10 @@
       <w:szCs w:val="28"/>
     </w:rPr>
   </w:style>
-  <w:style w:type="character" w:styleId="153">
+  <w:style w:type="character" w:styleId="840">
     <w:name w:val="Heading 4 Char"/>
-    <w:basedOn w:val="148"/>
-    <w:link w:val="142"/>
+    <w:basedOn w:val="836"/>
+    <w:link w:val="830"/>
     <w:uiPriority w:val="9"/>
     <w:pPr>
       <w:pBdr/>
@@ -30121,10 +30143,10 @@
       <w:color w:val="0f4761" w:themeColor="accent1" w:themeShade="BF"/>
     </w:rPr>
   </w:style>
-  <w:style w:type="character" w:styleId="154">
+  <w:style w:type="character" w:styleId="841">
     <w:name w:val="Heading 5 Char"/>
-    <w:basedOn w:val="148"/>
-    <w:link w:val="143"/>
+    <w:basedOn w:val="836"/>
+    <w:link w:val="831"/>
     <w:uiPriority w:val="9"/>
     <w:pPr>
       <w:pBdr/>
@@ -30136,10 +30158,10 @@
       <w:color w:val="0f4761" w:themeColor="accent1" w:themeShade="BF"/>
     </w:rPr>
   </w:style>
-  <w:style w:type="character" w:styleId="155">
+  <w:style w:type="character" w:styleId="842">
     <w:name w:val="Heading 6 Char"/>
-    <w:basedOn w:val="148"/>
-    <w:link w:val="144"/>
+    <w:basedOn w:val="836"/>
+    <w:link w:val="832"/>
     <w:uiPriority w:val="9"/>
     <w:pPr>
       <w:pBdr/>
@@ -30153,10 +30175,10 @@
       <w:color w:val="595959" w:themeColor="text1" w:themeTint="A6"/>
     </w:rPr>
   </w:style>
-  <w:style w:type="character" w:styleId="156">
+  <w:style w:type="character" w:styleId="843">
     <w:name w:val="Heading 7 Char"/>
-    <w:basedOn w:val="148"/>
-    <w:link w:val="145"/>
+    <w:basedOn w:val="836"/>
+    <w:link w:val="833"/>
     <w:uiPriority w:val="9"/>
     <w:pPr>
       <w:pBdr/>
@@ -30168,10 +30190,10 @@
       <w:color w:val="595959" w:themeColor="text1" w:themeTint="A6"/>
     </w:rPr>
   </w:style>
-  <w:style w:type="character" w:styleId="157">
+  <w:style w:type="character" w:styleId="844">
     <w:name w:val="Heading 8 Char"/>
-    <w:basedOn w:val="148"/>
-    <w:link w:val="146"/>
+    <w:basedOn w:val="836"/>
+    <w:link w:val="834"/>
     <w:uiPriority w:val="9"/>
     <w:pPr>
       <w:pBdr/>
@@ -30185,10 +30207,10 @@
       <w:color w:val="272727" w:themeColor="text1" w:themeTint="D8"/>
     </w:rPr>
   </w:style>
-  <w:style w:type="character" w:styleId="158">
+  <w:style w:type="character" w:styleId="845">
     <w:name w:val="Heading 9 Char"/>
-    <w:basedOn w:val="148"/>
-    <w:link w:val="147"/>
+    <w:basedOn w:val="836"/>
+    <w:link w:val="835"/>
     <w:uiPriority w:val="9"/>
     <w:pPr>
       <w:pBdr/>
@@ -30202,11 +30224,11 @@
       <w:color w:val="272727" w:themeColor="text1" w:themeTint="D8"/>
     </w:rPr>
   </w:style>
-  <w:style w:type="paragraph" w:styleId="159">
+  <w:style w:type="paragraph" w:styleId="846">
     <w:name w:val="Title"/>
-    <w:basedOn w:val="664"/>
-    <w:next w:val="664"/>
-    <w:link w:val="160"/>
+    <w:basedOn w:val="886"/>
+    <w:next w:val="886"/>
+    <w:link w:val="847"/>
     <w:uiPriority w:val="10"/>
     <w:qFormat/>
     <w:pPr>
@@ -30222,10 +30244,10 @@
       <w:szCs w:val="56"/>
     </w:rPr>
   </w:style>
-  <w:style w:type="character" w:styleId="160">
+  <w:style w:type="character" w:styleId="847">
     <w:name w:val="Title Char"/>
-    <w:basedOn w:val="148"/>
-    <w:link w:val="159"/>
+    <w:basedOn w:val="836"/>
+    <w:link w:val="846"/>
     <w:uiPriority w:val="10"/>
     <w:pPr>
       <w:pBdr/>
@@ -30239,11 +30261,11 @@
       <w:szCs w:val="56"/>
     </w:rPr>
   </w:style>
-  <w:style w:type="paragraph" w:styleId="161">
+  <w:style w:type="paragraph" w:styleId="848">
     <w:name w:val="Subtitle"/>
-    <w:basedOn w:val="664"/>
-    <w:next w:val="664"/>
-    <w:link w:val="162"/>
+    <w:basedOn w:val="886"/>
+    <w:next w:val="886"/>
+    <w:link w:val="849"/>
     <w:uiPriority w:val="11"/>
     <w:qFormat/>
     <w:pPr>
@@ -30261,10 +30283,10 @@
       <w:szCs w:val="28"/>
     </w:rPr>
   </w:style>
-  <w:style w:type="character" w:styleId="162">
+  <w:style w:type="character" w:styleId="849">
     <w:name w:val="Subtitle Char"/>
-    <w:basedOn w:val="148"/>
-    <w:link w:val="161"/>
+    <w:basedOn w:val="836"/>
+    <w:link w:val="848"/>
     <w:uiPriority w:val="11"/>
     <w:pPr>
       <w:pBdr/>
@@ -30278,11 +30300,11 @@
       <w:szCs w:val="28"/>
     </w:rPr>
   </w:style>
-  <w:style w:type="paragraph" w:styleId="163">
+  <w:style w:type="paragraph" w:styleId="850">
     <w:name w:val="Quote"/>
-    <w:basedOn w:val="664"/>
-    <w:next w:val="664"/>
-    <w:link w:val="164"/>
+    <w:basedOn w:val="886"/>
+    <w:next w:val="886"/>
+    <w:link w:val="851"/>
     <w:uiPriority w:val="29"/>
     <w:qFormat/>
     <w:pPr>
@@ -30297,10 +30319,10 @@
       <w:color w:val="404040" w:themeColor="text1" w:themeTint="BF"/>
     </w:rPr>
   </w:style>
-  <w:style w:type="character" w:styleId="164">
+  <w:style w:type="character" w:styleId="851">
     <w:name w:val="Quote Char"/>
-    <w:basedOn w:val="148"/>
-    <w:link w:val="163"/>
+    <w:basedOn w:val="836"/>
+    <w:link w:val="850"/>
     <w:uiPriority w:val="29"/>
     <w:pPr>
       <w:pBdr/>
@@ -30313,9 +30335,9 @@
       <w:color w:val="404040" w:themeColor="text1" w:themeTint="BF"/>
     </w:rPr>
   </w:style>
-  <w:style w:type="character" w:styleId="166">
+  <w:style w:type="character" w:styleId="852">
     <w:name w:val="Intense Emphasis"/>
-    <w:basedOn w:val="148"/>
+    <w:basedOn w:val="836"/>
     <w:uiPriority w:val="21"/>
     <w:qFormat/>
     <w:pPr>
@@ -30329,11 +30351,11 @@
       <w:color w:val="0f4761" w:themeColor="accent1" w:themeShade="BF"/>
     </w:rPr>
   </w:style>
-  <w:style w:type="paragraph" w:styleId="167">
+  <w:style w:type="paragraph" w:styleId="853">
     <w:name w:val="Intense Quote"/>
-    <w:basedOn w:val="664"/>
-    <w:next w:val="664"/>
-    <w:link w:val="168"/>
+    <w:basedOn w:val="886"/>
+    <w:next w:val="886"/>
+    <w:link w:val="854"/>
     <w:uiPriority w:val="30"/>
     <w:qFormat/>
     <w:pPr>
@@ -30351,10 +30373,10 @@
       <w:color w:val="0f4761" w:themeColor="accent1" w:themeShade="BF"/>
     </w:rPr>
   </w:style>
-  <w:style w:type="character" w:styleId="168">
+  <w:style w:type="character" w:styleId="854">
     <w:name w:val="Intense Quote Char"/>
-    <w:basedOn w:val="148"/>
-    <w:link w:val="167"/>
+    <w:basedOn w:val="836"/>
+    <w:link w:val="853"/>
     <w:uiPriority w:val="30"/>
     <w:pPr>
       <w:pBdr/>
@@ -30367,9 +30389,9 @@
       <w:color w:val="0f4761" w:themeColor="accent1" w:themeShade="BF"/>
     </w:rPr>
   </w:style>
-  <w:style w:type="character" w:styleId="169">
+  <w:style w:type="character" w:styleId="855">
     <w:name w:val="Intense Reference"/>
-    <w:basedOn w:val="148"/>
+    <w:basedOn w:val="836"/>
     <w:uiPriority w:val="32"/>
     <w:qFormat/>
     <w:pPr>
@@ -30385,9 +30407,9 @@
       <w:spacing w:val="5"/>
     </w:rPr>
   </w:style>
-  <w:style w:type="character" w:styleId="171">
+  <w:style w:type="character" w:styleId="856">
     <w:name w:val="Subtle Emphasis"/>
-    <w:basedOn w:val="148"/>
+    <w:basedOn w:val="836"/>
     <w:uiPriority w:val="19"/>
     <w:qFormat/>
     <w:pPr>
@@ -30401,9 +30423,9 @@
       <w:color w:val="404040" w:themeColor="text1" w:themeTint="BF"/>
     </w:rPr>
   </w:style>
-  <w:style w:type="character" w:styleId="172">
+  <w:style w:type="character" w:styleId="857">
     <w:name w:val="Emphasis"/>
-    <w:basedOn w:val="148"/>
+    <w:basedOn w:val="836"/>
     <w:uiPriority w:val="20"/>
     <w:qFormat/>
     <w:pPr>
@@ -30416,9 +30438,9 @@
       <w:iCs/>
     </w:rPr>
   </w:style>
-  <w:style w:type="character" w:styleId="173">
+  <w:style w:type="character" w:styleId="858">
     <w:name w:val="Strong"/>
-    <w:basedOn w:val="148"/>
+    <w:basedOn w:val="836"/>
     <w:uiPriority w:val="22"/>
     <w:qFormat/>
     <w:pPr>
@@ -30431,9 +30453,9 @@
       <w:bCs/>
     </w:rPr>
   </w:style>
-  <w:style w:type="character" w:styleId="174">
+  <w:style w:type="character" w:styleId="859">
     <w:name w:val="Subtle Reference"/>
-    <w:basedOn w:val="148"/>
+    <w:basedOn w:val="836"/>
     <w:uiPriority w:val="31"/>
     <w:qFormat/>
     <w:pPr>
@@ -30446,9 +30468,9 @@
       <w:color w:val="5a5a5a" w:themeColor="text1" w:themeTint="A5"/>
     </w:rPr>
   </w:style>
-  <w:style w:type="character" w:styleId="175">
+  <w:style w:type="character" w:styleId="860">
     <w:name w:val="Book Title"/>
-    <w:basedOn w:val="148"/>
+    <w:basedOn w:val="836"/>
     <w:uiPriority w:val="33"/>
     <w:qFormat/>
     <w:pPr>
@@ -30464,10 +30486,10 @@
       <w:spacing w:val="5"/>
     </w:rPr>
   </w:style>
-  <w:style w:type="paragraph" w:styleId="176">
+  <w:style w:type="paragraph" w:styleId="861">
     <w:name w:val="Header"/>
-    <w:basedOn w:val="664"/>
-    <w:link w:val="177"/>
+    <w:basedOn w:val="886"/>
+    <w:link w:val="862"/>
     <w:uiPriority w:val="99"/>
     <w:unhideWhenUsed/>
     <w:pPr>
@@ -30480,10 +30502,10 @@
       <w:ind/>
     </w:pPr>
   </w:style>
-  <w:style w:type="character" w:styleId="177">
+  <w:style w:type="character" w:styleId="862">
     <w:name w:val="Header Char"/>
-    <w:basedOn w:val="148"/>
-    <w:link w:val="176"/>
+    <w:basedOn w:val="836"/>
+    <w:link w:val="861"/>
     <w:uiPriority w:val="99"/>
     <w:pPr>
       <w:pBdr/>
@@ -30491,10 +30513,10 @@
       <w:ind/>
     </w:pPr>
   </w:style>
-  <w:style w:type="paragraph" w:styleId="178">
+  <w:style w:type="paragraph" w:styleId="863">
     <w:name w:val="Footer"/>
-    <w:basedOn w:val="664"/>
-    <w:link w:val="179"/>
+    <w:basedOn w:val="886"/>
+    <w:link w:val="864"/>
     <w:uiPriority w:val="99"/>
     <w:unhideWhenUsed/>
     <w:pPr>
@@ -30507,10 +30529,10 @@
       <w:ind/>
     </w:pPr>
   </w:style>
-  <w:style w:type="character" w:styleId="179">
+  <w:style w:type="character" w:styleId="864">
     <w:name w:val="Footer Char"/>
-    <w:basedOn w:val="148"/>
-    <w:link w:val="178"/>
+    <w:basedOn w:val="836"/>
+    <w:link w:val="863"/>
     <w:uiPriority w:val="99"/>
     <w:pPr>
       <w:pBdr/>
@@ -30518,10 +30540,10 @@
       <w:ind/>
     </w:pPr>
   </w:style>
-  <w:style w:type="paragraph" w:styleId="180">
+  <w:style w:type="paragraph" w:styleId="865">
     <w:name w:val="Caption"/>
-    <w:basedOn w:val="664"/>
-    <w:next w:val="664"/>
+    <w:basedOn w:val="886"/>
+    <w:next w:val="886"/>
     <w:uiPriority w:val="35"/>
     <w:unhideWhenUsed/>
     <w:qFormat/>
@@ -30538,10 +30560,10 @@
       <w:szCs w:val="18"/>
     </w:rPr>
   </w:style>
-  <w:style w:type="paragraph" w:styleId="181">
+  <w:style w:type="paragraph" w:styleId="866">
     <w:name w:val="footnote text"/>
-    <w:basedOn w:val="664"/>
-    <w:link w:val="182"/>
+    <w:basedOn w:val="886"/>
+    <w:link w:val="867"/>
     <w:uiPriority w:val="99"/>
     <w:semiHidden/>
     <w:unhideWhenUsed/>
@@ -30555,10 +30577,10 @@
       <w:szCs w:val="20"/>
     </w:rPr>
   </w:style>
-  <w:style w:type="character" w:styleId="182">
+  <w:style w:type="character" w:styleId="867">
     <w:name w:val="Footnote Text Char"/>
-    <w:basedOn w:val="148"/>
-    <w:link w:val="181"/>
+    <w:basedOn w:val="836"/>
+    <w:link w:val="866"/>
     <w:uiPriority w:val="99"/>
     <w:semiHidden/>
     <w:pPr>
@@ -30571,9 +30593,9 @@
       <w:szCs w:val="20"/>
     </w:rPr>
   </w:style>
-  <w:style w:type="character" w:styleId="183">
+  <w:style w:type="character" w:styleId="868">
     <w:name w:val="footnote reference"/>
-    <w:basedOn w:val="148"/>
+    <w:basedOn w:val="836"/>
     <w:uiPriority w:val="99"/>
     <w:semiHidden/>
     <w:unhideWhenUsed/>
@@ -30586,10 +30608,10 @@
       <w:vertAlign w:val="superscript"/>
     </w:rPr>
   </w:style>
-  <w:style w:type="paragraph" w:styleId="184">
+  <w:style w:type="paragraph" w:styleId="869">
     <w:name w:val="endnote text"/>
-    <w:basedOn w:val="664"/>
-    <w:link w:val="185"/>
+    <w:basedOn w:val="886"/>
+    <w:link w:val="870"/>
     <w:uiPriority w:val="99"/>
     <w:semiHidden/>
     <w:unhideWhenUsed/>
@@ -30603,10 +30625,10 @@
       <w:szCs w:val="20"/>
     </w:rPr>
   </w:style>
-  <w:style w:type="character" w:styleId="185">
+  <w:style w:type="character" w:styleId="870">
     <w:name w:val="Endnote Text Char"/>
-    <w:basedOn w:val="148"/>
-    <w:link w:val="184"/>
+    <w:basedOn w:val="836"/>
+    <w:link w:val="869"/>
     <w:uiPriority w:val="99"/>
     <w:semiHidden/>
     <w:pPr>
@@ -30619,9 +30641,9 @@
       <w:szCs w:val="20"/>
     </w:rPr>
   </w:style>
-  <w:style w:type="character" w:styleId="186">
+  <w:style w:type="character" w:styleId="871">
     <w:name w:val="endnote reference"/>
-    <w:basedOn w:val="148"/>
+    <w:basedOn w:val="836"/>
     <w:uiPriority w:val="99"/>
     <w:semiHidden/>
     <w:unhideWhenUsed/>
@@ -30634,9 +30656,9 @@
       <w:vertAlign w:val="superscript"/>
     </w:rPr>
   </w:style>
-  <w:style w:type="character" w:styleId="187">
+  <w:style w:type="character" w:styleId="872">
     <w:name w:val="Hyperlink"/>
-    <w:basedOn w:val="148"/>
+    <w:basedOn w:val="836"/>
     <w:uiPriority w:val="99"/>
     <w:unhideWhenUsed/>
     <w:pPr>
@@ -30649,9 +30671,9 @@
       <w:u w:val="single"/>
     </w:rPr>
   </w:style>
-  <w:style w:type="character" w:styleId="188">
+  <w:style w:type="character" w:styleId="873">
     <w:name w:val="FollowedHyperlink"/>
-    <w:basedOn w:val="148"/>
+    <w:basedOn w:val="836"/>
     <w:uiPriority w:val="99"/>
     <w:semiHidden/>
     <w:unhideWhenUsed/>
@@ -30665,10 +30687,10 @@
       <w:u w:val="single"/>
     </w:rPr>
   </w:style>
-  <w:style w:type="paragraph" w:styleId="189">
+  <w:style w:type="paragraph" w:styleId="874">
     <w:name w:val="toc 1"/>
-    <w:basedOn w:val="664"/>
-    <w:next w:val="664"/>
+    <w:basedOn w:val="886"/>
+    <w:next w:val="886"/>
     <w:uiPriority w:val="39"/>
     <w:unhideWhenUsed/>
     <w:pPr>
@@ -30677,10 +30699,10 @@
       <w:ind/>
     </w:pPr>
   </w:style>
-  <w:style w:type="paragraph" w:styleId="190">
+  <w:style w:type="paragraph" w:styleId="875">
     <w:name w:val="toc 2"/>
-    <w:basedOn w:val="664"/>
-    <w:next w:val="664"/>
+    <w:basedOn w:val="886"/>
+    <w:next w:val="886"/>
     <w:uiPriority w:val="39"/>
     <w:unhideWhenUsed/>
     <w:pPr>
@@ -30689,10 +30711,10 @@
       <w:ind w:left="220"/>
     </w:pPr>
   </w:style>
-  <w:style w:type="paragraph" w:styleId="191">
+  <w:style w:type="paragraph" w:styleId="876">
     <w:name w:val="toc 3"/>
-    <w:basedOn w:val="664"/>
-    <w:next w:val="664"/>
+    <w:basedOn w:val="886"/>
+    <w:next w:val="886"/>
     <w:uiPriority w:val="39"/>
     <w:unhideWhenUsed/>
     <w:pPr>
@@ -30701,10 +30723,10 @@
       <w:ind w:left="440"/>
     </w:pPr>
   </w:style>
-  <w:style w:type="paragraph" w:styleId="192">
+  <w:style w:type="paragraph" w:styleId="877">
     <w:name w:val="toc 4"/>
-    <w:basedOn w:val="664"/>
-    <w:next w:val="664"/>
+    <w:basedOn w:val="886"/>
+    <w:next w:val="886"/>
     <w:uiPriority w:val="39"/>
     <w:unhideWhenUsed/>
     <w:pPr>
@@ -30713,10 +30735,10 @@
       <w:ind w:left="660"/>
     </w:pPr>
   </w:style>
-  <w:style w:type="paragraph" w:styleId="193">
+  <w:style w:type="paragraph" w:styleId="878">
     <w:name w:val="toc 5"/>
-    <w:basedOn w:val="664"/>
-    <w:next w:val="664"/>
+    <w:basedOn w:val="886"/>
+    <w:next w:val="886"/>
     <w:uiPriority w:val="39"/>
     <w:unhideWhenUsed/>
     <w:pPr>
@@ -30725,10 +30747,10 @@
       <w:ind w:left="880"/>
     </w:pPr>
   </w:style>
-  <w:style w:type="paragraph" w:styleId="194">
+  <w:style w:type="paragraph" w:styleId="879">
     <w:name w:val="toc 6"/>
-    <w:basedOn w:val="664"/>
-    <w:next w:val="664"/>
+    <w:basedOn w:val="886"/>
+    <w:next w:val="886"/>
     <w:uiPriority w:val="39"/>
     <w:unhideWhenUsed/>
     <w:pPr>
@@ -30737,10 +30759,10 @@
       <w:ind w:left="1100"/>
     </w:pPr>
   </w:style>
-  <w:style w:type="paragraph" w:styleId="195">
+  <w:style w:type="paragraph" w:styleId="880">
     <w:name w:val="toc 7"/>
-    <w:basedOn w:val="664"/>
-    <w:next w:val="664"/>
+    <w:basedOn w:val="886"/>
+    <w:next w:val="886"/>
     <w:uiPriority w:val="39"/>
     <w:unhideWhenUsed/>
     <w:pPr>
@@ -30749,10 +30771,10 @@
       <w:ind w:left="1320"/>
     </w:pPr>
   </w:style>
-  <w:style w:type="paragraph" w:styleId="196">
+  <w:style w:type="paragraph" w:styleId="881">
     <w:name w:val="toc 8"/>
-    <w:basedOn w:val="664"/>
-    <w:next w:val="664"/>
+    <w:basedOn w:val="886"/>
+    <w:next w:val="886"/>
     <w:uiPriority w:val="39"/>
     <w:unhideWhenUsed/>
     <w:pPr>
@@ -30761,10 +30783,10 @@
       <w:ind w:left="1540"/>
     </w:pPr>
   </w:style>
-  <w:style w:type="paragraph" w:styleId="197">
+  <w:style w:type="paragraph" w:styleId="882">
     <w:name w:val="toc 9"/>
-    <w:basedOn w:val="664"/>
-    <w:next w:val="664"/>
+    <w:basedOn w:val="886"/>
+    <w:next w:val="886"/>
     <w:uiPriority w:val="39"/>
     <w:unhideWhenUsed/>
     <w:pPr>
@@ -30773,9 +30795,9 @@
       <w:ind w:left="1760"/>
     </w:pPr>
   </w:style>
-  <w:style w:type="character" w:styleId="198">
+  <w:style w:type="character" w:styleId="883">
     <w:name w:val="Placeholder Text"/>
-    <w:basedOn w:val="148"/>
+    <w:basedOn w:val="836"/>
     <w:uiPriority w:val="99"/>
     <w:semiHidden/>
     <w:pPr>
@@ -30787,7 +30809,7 @@
       <w:color w:val="666666"/>
     </w:rPr>
   </w:style>
-  <w:style w:type="paragraph" w:styleId="208">
+  <w:style w:type="paragraph" w:styleId="884">
     <w:name w:val="TOC Heading"/>
     <w:uiPriority w:val="39"/>
     <w:unhideWhenUsed/>
@@ -30797,10 +30819,10 @@
       <w:ind/>
     </w:pPr>
   </w:style>
-  <w:style w:type="paragraph" w:styleId="209">
+  <w:style w:type="paragraph" w:styleId="885">
     <w:name w:val="table of figures"/>
-    <w:basedOn w:val="664"/>
-    <w:next w:val="664"/>
+    <w:basedOn w:val="886"/>
+    <w:next w:val="886"/>
     <w:uiPriority w:val="99"/>
     <w:unhideWhenUsed/>
     <w:pPr>
@@ -30809,7 +30831,7 @@
       <w:ind/>
     </w:pPr>
   </w:style>
-  <w:style w:type="paragraph" w:styleId="664" w:default="1">
+  <w:style w:type="paragraph" w:styleId="886" w:default="1">
     <w:name w:val="Normal"/>
     <w:qFormat/>
     <w:pPr>
@@ -30818,7 +30840,7 @@
       <w:ind/>
     </w:pPr>
   </w:style>
-  <w:style w:type="table" w:styleId="665" w:default="1">
+  <w:style w:type="table" w:styleId="887" w:default="1">
     <w:name w:val="Normal Table"/>
     <w:uiPriority w:val="99"/>
     <w:semiHidden/>
@@ -31011,7 +31033,7 @@
       </w:tcPr>
     </w:tblStylePr>
   </w:style>
-  <w:style w:type="numbering" w:styleId="666" w:default="1">
+  <w:style w:type="numbering" w:styleId="888" w:default="1">
     <w:name w:val="No List"/>
     <w:uiPriority w:val="99"/>
     <w:semiHidden/>
@@ -31022,9 +31044,9 @@
       <w:ind/>
     </w:pPr>
   </w:style>
-  <w:style w:type="paragraph" w:styleId="667">
+  <w:style w:type="paragraph" w:styleId="889">
     <w:name w:val="No Spacing"/>
-    <w:basedOn w:val="664"/>
+    <w:basedOn w:val="886"/>
     <w:uiPriority w:val="1"/>
     <w:qFormat/>
     <w:pPr>
@@ -31033,9 +31055,9 @@
       <w:ind/>
     </w:pPr>
   </w:style>
-  <w:style w:type="paragraph" w:styleId="668">
+  <w:style w:type="paragraph" w:styleId="890">
     <w:name w:val="List Paragraph"/>
-    <w:basedOn w:val="664"/>
+    <w:basedOn w:val="886"/>
     <w:uiPriority w:val="34"/>
     <w:qFormat/>
     <w:pPr>

</xml_diff>